<commit_message>
extra URL with ordening
</commit_message>
<xml_diff>
--- a/Project/deel-2/stories/06 Additional API.docx
+++ b/Project/deel-2/stories/06 Additional API.docx
@@ -1341,18 +1341,7 @@
                 <w:szCs w:val="20"/>
                 <w:lang w:val="en-US"/>
               </w:rPr>
-              <w:t>Outpu</w:t>
-            </w:r>
-            <w:r>
-              <w:rPr>
-                <w:rFonts w:asciiTheme="minorHAnsi" w:hAnsiTheme="minorHAnsi" w:cstheme="minorHAnsi"/>
-                <w:b w:val="0"/>
-                <w:bCs w:val="0"/>
-                <w:sz w:val="20"/>
-                <w:szCs w:val="20"/>
-                <w:lang w:val="en-US"/>
-              </w:rPr>
-              <w:t>t</w:t>
+              <w:t>Output</w:t>
             </w:r>
           </w:p>
         </w:tc>
@@ -1765,18 +1754,7 @@
                 <w:szCs w:val="20"/>
                 <w:lang w:val="en-US"/>
               </w:rPr>
-              <w:t>Outpu</w:t>
-            </w:r>
-            <w:r>
-              <w:rPr>
-                <w:rFonts w:asciiTheme="minorHAnsi" w:hAnsiTheme="minorHAnsi" w:cstheme="minorHAnsi"/>
-                <w:b w:val="0"/>
-                <w:bCs w:val="0"/>
-                <w:sz w:val="20"/>
-                <w:szCs w:val="20"/>
-                <w:lang w:val="en-US"/>
-              </w:rPr>
-              <w:t>t</w:t>
+              <w:t>Output</w:t>
             </w:r>
           </w:p>
         </w:tc>
@@ -1898,14 +1876,503 @@
       <w:pPr>
         <w:rPr>
           <w:rFonts w:asciiTheme="minorHAnsi" w:hAnsiTheme="minorHAnsi" w:cstheme="minorHAnsi"/>
+          <w:b/>
+          <w:bCs/>
           <w:lang w:val="en-US"/>
         </w:rPr>
       </w:pPr>
+      <w:r>
+        <w:rPr>
+          <w:rFonts w:asciiTheme="minorHAnsi" w:hAnsiTheme="minorHAnsi" w:cstheme="minorHAnsi"/>
+          <w:b/>
+          <w:bCs/>
+          <w:lang w:val="en-US"/>
+        </w:rPr>
+        <w:t>Order books</w:t>
+      </w:r>
+    </w:p>
+    <w:tbl>
+      <w:tblPr>
+        <w:tblStyle w:val="Rastertabel5donker"/>
+        <w:tblW w:w="0" w:type="auto"/>
+        <w:tblLook w:val="0680" w:firstRow="0" w:lastRow="0" w:firstColumn="1" w:lastColumn="0" w:noHBand="1" w:noVBand="1"/>
+      </w:tblPr>
+      <w:tblGrid>
+        <w:gridCol w:w="1696"/>
+        <w:gridCol w:w="7320"/>
+      </w:tblGrid>
+      <w:tr>
+        <w:tc>
+          <w:tcPr>
+            <w:cnfStyle w:val="001000000000" w:firstRow="0" w:lastRow="0" w:firstColumn="1" w:lastColumn="0" w:oddVBand="0" w:evenVBand="0" w:oddHBand="0" w:evenHBand="0" w:firstRowFirstColumn="0" w:firstRowLastColumn="0" w:lastRowFirstColumn="0" w:lastRowLastColumn="0"/>
+            <w:tcW w:w="1696" w:type="dxa"/>
+            <w:tcBorders>
+              <w:right w:val="single" w:sz="4" w:space="0" w:color="auto"/>
+            </w:tcBorders>
+          </w:tcPr>
+          <w:p>
+            <w:pPr>
+              <w:rPr>
+                <w:rFonts w:asciiTheme="minorHAnsi" w:hAnsiTheme="minorHAnsi" w:cstheme="minorHAnsi"/>
+                <w:b w:val="0"/>
+                <w:bCs w:val="0"/>
+                <w:sz w:val="20"/>
+                <w:szCs w:val="20"/>
+                <w:lang w:val="en-US"/>
+              </w:rPr>
+            </w:pPr>
+            <w:r>
+              <w:rPr>
+                <w:rFonts w:asciiTheme="minorHAnsi" w:hAnsiTheme="minorHAnsi" w:cstheme="minorHAnsi"/>
+                <w:b w:val="0"/>
+                <w:bCs w:val="0"/>
+                <w:sz w:val="20"/>
+                <w:szCs w:val="20"/>
+                <w:lang w:val="en-US"/>
+              </w:rPr>
+              <w:lastRenderedPageBreak/>
+              <w:t>Request</w:t>
+            </w:r>
+          </w:p>
+        </w:tc>
+        <w:tc>
+          <w:tcPr>
+            <w:tcW w:w="7320" w:type="dxa"/>
+            <w:tcBorders>
+              <w:top w:val="single" w:sz="4" w:space="0" w:color="auto"/>
+              <w:left w:val="single" w:sz="4" w:space="0" w:color="auto"/>
+              <w:bottom w:val="single" w:sz="4" w:space="0" w:color="auto"/>
+              <w:right w:val="single" w:sz="4" w:space="0" w:color="auto"/>
+            </w:tcBorders>
+            <w:shd w:val="clear" w:color="auto" w:fill="auto"/>
+          </w:tcPr>
+          <w:p>
+            <w:pPr>
+              <w:cnfStyle w:val="000000000000" w:firstRow="0" w:lastRow="0" w:firstColumn="0" w:lastColumn="0" w:oddVBand="0" w:evenVBand="0" w:oddHBand="0" w:evenHBand="0" w:firstRowFirstColumn="0" w:firstRowLastColumn="0" w:lastRowFirstColumn="0" w:lastRowLastColumn="0"/>
+              <w:rPr>
+                <w:rFonts w:asciiTheme="minorHAnsi" w:hAnsiTheme="minorHAnsi" w:cstheme="minorHAnsi"/>
+                <w:b/>
+                <w:bCs/>
+                <w:sz w:val="20"/>
+                <w:szCs w:val="20"/>
+                <w:lang w:val="en-US"/>
+              </w:rPr>
+            </w:pPr>
+            <w:r>
+              <w:rPr>
+                <w:rFonts w:asciiTheme="minorHAnsi" w:hAnsiTheme="minorHAnsi" w:cstheme="minorHAnsi"/>
+                <w:sz w:val="20"/>
+                <w:szCs w:val="20"/>
+                <w:lang w:val="en-US"/>
+              </w:rPr>
+              <w:t>GET</w:t>
+            </w:r>
+          </w:p>
+        </w:tc>
+      </w:tr>
+      <w:tr>
+        <w:tc>
+          <w:tcPr>
+            <w:cnfStyle w:val="001000000000" w:firstRow="0" w:lastRow="0" w:firstColumn="1" w:lastColumn="0" w:oddVBand="0" w:evenVBand="0" w:oddHBand="0" w:evenHBand="0" w:firstRowFirstColumn="0" w:firstRowLastColumn="0" w:lastRowFirstColumn="0" w:lastRowLastColumn="0"/>
+            <w:tcW w:w="1696" w:type="dxa"/>
+            <w:tcBorders>
+              <w:right w:val="single" w:sz="4" w:space="0" w:color="auto"/>
+            </w:tcBorders>
+          </w:tcPr>
+          <w:p>
+            <w:pPr>
+              <w:rPr>
+                <w:rFonts w:asciiTheme="minorHAnsi" w:hAnsiTheme="minorHAnsi" w:cstheme="minorHAnsi"/>
+                <w:b w:val="0"/>
+                <w:bCs w:val="0"/>
+                <w:sz w:val="20"/>
+                <w:szCs w:val="20"/>
+                <w:lang w:val="en-US"/>
+              </w:rPr>
+            </w:pPr>
+            <w:r>
+              <w:rPr>
+                <w:rFonts w:asciiTheme="minorHAnsi" w:hAnsiTheme="minorHAnsi" w:cstheme="minorHAnsi"/>
+                <w:b w:val="0"/>
+                <w:bCs w:val="0"/>
+                <w:sz w:val="20"/>
+                <w:szCs w:val="20"/>
+                <w:lang w:val="en-US"/>
+              </w:rPr>
+              <w:t>URL</w:t>
+            </w:r>
+          </w:p>
+        </w:tc>
+        <w:tc>
+          <w:tcPr>
+            <w:tcW w:w="7320" w:type="dxa"/>
+            <w:tcBorders>
+              <w:top w:val="single" w:sz="4" w:space="0" w:color="auto"/>
+              <w:left w:val="single" w:sz="4" w:space="0" w:color="auto"/>
+              <w:bottom w:val="single" w:sz="4" w:space="0" w:color="auto"/>
+              <w:right w:val="single" w:sz="4" w:space="0" w:color="auto"/>
+            </w:tcBorders>
+            <w:shd w:val="clear" w:color="auto" w:fill="auto"/>
+          </w:tcPr>
+          <w:p>
+            <w:pPr>
+              <w:cnfStyle w:val="000000000000" w:firstRow="0" w:lastRow="0" w:firstColumn="0" w:lastColumn="0" w:oddVBand="0" w:evenVBand="0" w:oddHBand="0" w:evenHBand="0" w:firstRowFirstColumn="0" w:firstRowLastColumn="0" w:lastRowFirstColumn="0" w:lastRowLastColumn="0"/>
+              <w:rPr>
+                <w:rFonts w:asciiTheme="minorHAnsi" w:hAnsiTheme="minorHAnsi" w:cstheme="minorHAnsi"/>
+                <w:b/>
+                <w:bCs/>
+                <w:sz w:val="20"/>
+                <w:szCs w:val="20"/>
+                <w:lang w:val="en-US"/>
+              </w:rPr>
+            </w:pPr>
+            <w:hyperlink r:id="rId15" w:history="1">
+              <w:r>
+                <w:rPr>
+                  <w:rStyle w:val="Hyperlink"/>
+                  <w:rFonts w:asciiTheme="minorHAnsi" w:hAnsiTheme="minorHAnsi" w:cstheme="minorHAnsi"/>
+                  <w:sz w:val="20"/>
+                  <w:szCs w:val="20"/>
+                  <w:lang w:val="en-US" w:eastAsia="en-GB"/>
+                </w:rPr>
+                <w:t>http://localhost</w:t>
+              </w:r>
+              <w:r>
+                <w:rPr>
+                  <w:rStyle w:val="Hyperlink"/>
+                  <w:rFonts w:asciiTheme="minorHAnsi" w:hAnsiTheme="minorHAnsi" w:cstheme="minorHAnsi"/>
+                  <w:sz w:val="20"/>
+                  <w:szCs w:val="20"/>
+                  <w:lang w:val="en-US" w:eastAsia="en-GB"/>
+                </w:rPr>
+                <w:t>:</w:t>
+              </w:r>
+              <w:r>
+                <w:rPr>
+                  <w:rStyle w:val="Hyperlink"/>
+                  <w:rFonts w:asciiTheme="minorHAnsi" w:hAnsiTheme="minorHAnsi" w:cstheme="minorHAnsi"/>
+                  <w:sz w:val="20"/>
+                  <w:szCs w:val="20"/>
+                  <w:lang w:val="en-US" w:eastAsia="en-GB"/>
+                </w:rPr>
+                <w:t>8080/api/book/all?order=desc&amp;column=price</w:t>
+              </w:r>
+            </w:hyperlink>
+            <w:r>
+              <w:rPr>
+                <w:rFonts w:asciiTheme="minorHAnsi" w:hAnsiTheme="minorHAnsi" w:cstheme="minorHAnsi"/>
+                <w:sz w:val="20"/>
+                <w:szCs w:val="20"/>
+                <w:lang w:val="en-US" w:eastAsia="en-GB"/>
+              </w:rPr>
+              <w:t xml:space="preserve"> </w:t>
+            </w:r>
+          </w:p>
+        </w:tc>
+      </w:tr>
+      <w:tr>
+        <w:tc>
+          <w:tcPr>
+            <w:cnfStyle w:val="001000000000" w:firstRow="0" w:lastRow="0" w:firstColumn="1" w:lastColumn="0" w:oddVBand="0" w:evenVBand="0" w:oddHBand="0" w:evenHBand="0" w:firstRowFirstColumn="0" w:firstRowLastColumn="0" w:lastRowFirstColumn="0" w:lastRowLastColumn="0"/>
+            <w:tcW w:w="1696" w:type="dxa"/>
+            <w:tcBorders>
+              <w:right w:val="single" w:sz="4" w:space="0" w:color="auto"/>
+            </w:tcBorders>
+          </w:tcPr>
+          <w:p>
+            <w:pPr>
+              <w:rPr>
+                <w:rFonts w:asciiTheme="minorHAnsi" w:hAnsiTheme="minorHAnsi" w:cstheme="minorHAnsi"/>
+                <w:b w:val="0"/>
+                <w:bCs w:val="0"/>
+                <w:sz w:val="20"/>
+                <w:szCs w:val="20"/>
+                <w:lang w:val="en-US"/>
+              </w:rPr>
+            </w:pPr>
+            <w:r>
+              <w:rPr>
+                <w:rFonts w:asciiTheme="minorHAnsi" w:hAnsiTheme="minorHAnsi" w:cstheme="minorHAnsi"/>
+                <w:b w:val="0"/>
+                <w:bCs w:val="0"/>
+                <w:sz w:val="20"/>
+                <w:szCs w:val="20"/>
+                <w:lang w:val="en-US"/>
+              </w:rPr>
+              <w:t>Input</w:t>
+            </w:r>
+          </w:p>
+        </w:tc>
+        <w:tc>
+          <w:tcPr>
+            <w:tcW w:w="7320" w:type="dxa"/>
+            <w:tcBorders>
+              <w:top w:val="single" w:sz="4" w:space="0" w:color="auto"/>
+              <w:left w:val="single" w:sz="4" w:space="0" w:color="auto"/>
+              <w:bottom w:val="single" w:sz="4" w:space="0" w:color="auto"/>
+              <w:right w:val="single" w:sz="4" w:space="0" w:color="auto"/>
+            </w:tcBorders>
+            <w:shd w:val="clear" w:color="auto" w:fill="auto"/>
+          </w:tcPr>
+          <w:p>
+            <w:pPr>
+              <w:cnfStyle w:val="000000000000" w:firstRow="0" w:lastRow="0" w:firstColumn="0" w:lastColumn="0" w:oddVBand="0" w:evenVBand="0" w:oddHBand="0" w:evenHBand="0" w:firstRowFirstColumn="0" w:firstRowLastColumn="0" w:lastRowFirstColumn="0" w:lastRowLastColumn="0"/>
+              <w:rPr>
+                <w:rFonts w:asciiTheme="minorHAnsi" w:hAnsiTheme="minorHAnsi" w:cstheme="minorHAnsi"/>
+                <w:sz w:val="20"/>
+                <w:szCs w:val="20"/>
+                <w:lang w:val="en-US"/>
+              </w:rPr>
+            </w:pPr>
+            <w:r>
+              <w:rPr>
+                <w:rFonts w:asciiTheme="minorHAnsi" w:hAnsiTheme="minorHAnsi" w:cstheme="minorHAnsi"/>
+                <w:sz w:val="20"/>
+                <w:szCs w:val="20"/>
+                <w:lang w:val="en-US"/>
+              </w:rPr>
+              <w:t xml:space="preserve">Order: desc or </w:t>
+            </w:r>
+            <w:proofErr w:type="spellStart"/>
+            <w:r>
+              <w:rPr>
+                <w:rFonts w:asciiTheme="minorHAnsi" w:hAnsiTheme="minorHAnsi" w:cstheme="minorHAnsi"/>
+                <w:sz w:val="20"/>
+                <w:szCs w:val="20"/>
+                <w:lang w:val="en-US"/>
+              </w:rPr>
+              <w:t>incr</w:t>
+            </w:r>
+            <w:proofErr w:type="spellEnd"/>
+          </w:p>
+          <w:p>
+            <w:pPr>
+              <w:cnfStyle w:val="000000000000" w:firstRow="0" w:lastRow="0" w:firstColumn="0" w:lastColumn="0" w:oddVBand="0" w:evenVBand="0" w:oddHBand="0" w:evenHBand="0" w:firstRowFirstColumn="0" w:firstRowLastColumn="0" w:lastRowFirstColumn="0" w:lastRowLastColumn="0"/>
+              <w:rPr>
+                <w:rFonts w:asciiTheme="minorHAnsi" w:hAnsiTheme="minorHAnsi" w:cstheme="minorHAnsi"/>
+                <w:sz w:val="20"/>
+                <w:szCs w:val="20"/>
+                <w:lang w:val="en-US"/>
+              </w:rPr>
+            </w:pPr>
+            <w:r>
+              <w:rPr>
+                <w:rFonts w:asciiTheme="minorHAnsi" w:hAnsiTheme="minorHAnsi" w:cstheme="minorHAnsi"/>
+                <w:sz w:val="20"/>
+                <w:szCs w:val="20"/>
+                <w:lang w:val="en-US"/>
+              </w:rPr>
+              <w:t xml:space="preserve">Column: price, </w:t>
+            </w:r>
+            <w:proofErr w:type="spellStart"/>
+            <w:r>
+              <w:rPr>
+                <w:rFonts w:asciiTheme="minorHAnsi" w:hAnsiTheme="minorHAnsi" w:cstheme="minorHAnsi"/>
+                <w:sz w:val="20"/>
+                <w:szCs w:val="20"/>
+                <w:lang w:val="en-US"/>
+              </w:rPr>
+              <w:t>numberInStock</w:t>
+            </w:r>
+            <w:proofErr w:type="spellEnd"/>
+            <w:r>
+              <w:rPr>
+                <w:rFonts w:asciiTheme="minorHAnsi" w:hAnsiTheme="minorHAnsi" w:cstheme="minorHAnsi"/>
+                <w:sz w:val="20"/>
+                <w:szCs w:val="20"/>
+                <w:lang w:val="en-US"/>
+              </w:rPr>
+              <w:t>, title</w:t>
+            </w:r>
+          </w:p>
+        </w:tc>
+      </w:tr>
+      <w:tr>
+        <w:tc>
+          <w:tcPr>
+            <w:cnfStyle w:val="001000000000" w:firstRow="0" w:lastRow="0" w:firstColumn="1" w:lastColumn="0" w:oddVBand="0" w:evenVBand="0" w:oddHBand="0" w:evenHBand="0" w:firstRowFirstColumn="0" w:firstRowLastColumn="0" w:lastRowFirstColumn="0" w:lastRowLastColumn="0"/>
+            <w:tcW w:w="1696" w:type="dxa"/>
+            <w:tcBorders>
+              <w:right w:val="single" w:sz="4" w:space="0" w:color="auto"/>
+            </w:tcBorders>
+          </w:tcPr>
+          <w:p>
+            <w:pPr>
+              <w:rPr>
+                <w:rFonts w:asciiTheme="minorHAnsi" w:hAnsiTheme="minorHAnsi" w:cstheme="minorHAnsi"/>
+                <w:b w:val="0"/>
+                <w:bCs w:val="0"/>
+                <w:sz w:val="20"/>
+                <w:szCs w:val="20"/>
+                <w:lang w:val="en-US"/>
+              </w:rPr>
+            </w:pPr>
+            <w:r>
+              <w:rPr>
+                <w:rFonts w:asciiTheme="minorHAnsi" w:hAnsiTheme="minorHAnsi" w:cstheme="minorHAnsi"/>
+                <w:b w:val="0"/>
+                <w:bCs w:val="0"/>
+                <w:sz w:val="20"/>
+                <w:szCs w:val="20"/>
+                <w:lang w:val="en-US"/>
+              </w:rPr>
+              <w:t>Output</w:t>
+            </w:r>
+          </w:p>
+        </w:tc>
+        <w:tc>
+          <w:tcPr>
+            <w:tcW w:w="7320" w:type="dxa"/>
+            <w:tcBorders>
+              <w:top w:val="single" w:sz="4" w:space="0" w:color="auto"/>
+              <w:left w:val="single" w:sz="4" w:space="0" w:color="auto"/>
+              <w:bottom w:val="single" w:sz="4" w:space="0" w:color="auto"/>
+              <w:right w:val="single" w:sz="4" w:space="0" w:color="auto"/>
+            </w:tcBorders>
+            <w:shd w:val="clear" w:color="auto" w:fill="auto"/>
+          </w:tcPr>
+          <w:p>
+            <w:pPr>
+              <w:cnfStyle w:val="000000000000" w:firstRow="0" w:lastRow="0" w:firstColumn="0" w:lastColumn="0" w:oddVBand="0" w:evenVBand="0" w:oddHBand="0" w:evenHBand="0" w:firstRowFirstColumn="0" w:firstRowLastColumn="0" w:lastRowFirstColumn="0" w:lastRowLastColumn="0"/>
+              <w:rPr>
+                <w:rFonts w:asciiTheme="minorHAnsi" w:hAnsiTheme="minorHAnsi" w:cstheme="minorHAnsi"/>
+                <w:b/>
+                <w:bCs/>
+                <w:sz w:val="20"/>
+                <w:szCs w:val="20"/>
+                <w:lang w:val="en-US"/>
+              </w:rPr>
+            </w:pPr>
+            <w:r>
+              <w:rPr>
+                <w:rFonts w:asciiTheme="minorHAnsi" w:hAnsiTheme="minorHAnsi" w:cstheme="minorHAnsi"/>
+                <w:sz w:val="20"/>
+                <w:szCs w:val="20"/>
+                <w:lang w:val="en-US"/>
+              </w:rPr>
+              <w:t>A JSON array of books</w:t>
+            </w:r>
+          </w:p>
+        </w:tc>
+      </w:tr>
+      <w:tr>
+        <w:tc>
+          <w:tcPr>
+            <w:cnfStyle w:val="001000000000" w:firstRow="0" w:lastRow="0" w:firstColumn="1" w:lastColumn="0" w:oddVBand="0" w:evenVBand="0" w:oddHBand="0" w:evenHBand="0" w:firstRowFirstColumn="0" w:firstRowLastColumn="0" w:lastRowFirstColumn="0" w:lastRowLastColumn="0"/>
+            <w:tcW w:w="1696" w:type="dxa"/>
+            <w:tcBorders>
+              <w:right w:val="single" w:sz="4" w:space="0" w:color="auto"/>
+            </w:tcBorders>
+          </w:tcPr>
+          <w:p>
+            <w:pPr>
+              <w:rPr>
+                <w:rFonts w:asciiTheme="minorHAnsi" w:hAnsiTheme="minorHAnsi" w:cstheme="minorHAnsi"/>
+                <w:b w:val="0"/>
+                <w:bCs w:val="0"/>
+                <w:sz w:val="20"/>
+                <w:szCs w:val="20"/>
+                <w:lang w:val="en-US"/>
+              </w:rPr>
+            </w:pPr>
+            <w:r>
+              <w:rPr>
+                <w:rFonts w:asciiTheme="minorHAnsi" w:hAnsiTheme="minorHAnsi" w:cstheme="minorHAnsi"/>
+                <w:b w:val="0"/>
+                <w:bCs w:val="0"/>
+                <w:sz w:val="20"/>
+                <w:szCs w:val="20"/>
+                <w:lang w:val="en-US"/>
+              </w:rPr>
+              <w:t>Acceptance Criteria</w:t>
+            </w:r>
+          </w:p>
+        </w:tc>
+        <w:tc>
+          <w:tcPr>
+            <w:tcW w:w="7320" w:type="dxa"/>
+            <w:tcBorders>
+              <w:top w:val="single" w:sz="4" w:space="0" w:color="auto"/>
+              <w:left w:val="single" w:sz="4" w:space="0" w:color="auto"/>
+              <w:bottom w:val="single" w:sz="4" w:space="0" w:color="auto"/>
+              <w:right w:val="single" w:sz="4" w:space="0" w:color="auto"/>
+            </w:tcBorders>
+            <w:shd w:val="clear" w:color="auto" w:fill="auto"/>
+          </w:tcPr>
+          <w:p>
+            <w:pPr>
+              <w:cnfStyle w:val="000000000000" w:firstRow="0" w:lastRow="0" w:firstColumn="0" w:lastColumn="0" w:oddVBand="0" w:evenVBand="0" w:oddHBand="0" w:evenHBand="0" w:firstRowFirstColumn="0" w:firstRowLastColumn="0" w:lastRowFirstColumn="0" w:lastRowLastColumn="0"/>
+              <w:rPr>
+                <w:rFonts w:asciiTheme="minorHAnsi" w:hAnsiTheme="minorHAnsi" w:cstheme="minorHAnsi"/>
+                <w:sz w:val="20"/>
+                <w:szCs w:val="20"/>
+                <w:lang w:val="en-US"/>
+              </w:rPr>
+            </w:pPr>
+            <w:r>
+              <w:rPr>
+                <w:rFonts w:asciiTheme="minorHAnsi" w:hAnsiTheme="minorHAnsi" w:cstheme="minorHAnsi"/>
+                <w:sz w:val="20"/>
+                <w:szCs w:val="20"/>
+                <w:lang w:val="en-US"/>
+              </w:rPr>
+              <w:t xml:space="preserve">Returns all books </w:t>
+            </w:r>
+            <w:r>
+              <w:rPr>
+                <w:rFonts w:asciiTheme="minorHAnsi" w:hAnsiTheme="minorHAnsi" w:cstheme="minorHAnsi"/>
+                <w:sz w:val="20"/>
+                <w:szCs w:val="20"/>
+                <w:lang w:val="en-US"/>
+              </w:rPr>
+              <w:t>ordered by given column in given order (descending or increasing)</w:t>
+            </w:r>
+          </w:p>
+          <w:p>
+            <w:pPr>
+              <w:cnfStyle w:val="000000000000" w:firstRow="0" w:lastRow="0" w:firstColumn="0" w:lastColumn="0" w:oddVBand="0" w:evenVBand="0" w:oddHBand="0" w:evenHBand="0" w:firstRowFirstColumn="0" w:firstRowLastColumn="0" w:lastRowFirstColumn="0" w:lastRowLastColumn="0"/>
+              <w:rPr>
+                <w:rFonts w:asciiTheme="minorHAnsi" w:hAnsiTheme="minorHAnsi" w:cstheme="minorHAnsi"/>
+                <w:sz w:val="20"/>
+                <w:szCs w:val="20"/>
+                <w:lang w:val="en-US"/>
+              </w:rPr>
+            </w:pPr>
+            <w:r>
+              <w:rPr>
+                <w:rFonts w:asciiTheme="minorHAnsi" w:hAnsiTheme="minorHAnsi" w:cstheme="minorHAnsi"/>
+                <w:sz w:val="20"/>
+                <w:szCs w:val="20"/>
+                <w:lang w:val="en-US"/>
+              </w:rPr>
+              <w:t>The URL in the example returns all books ordered by descending price</w:t>
+            </w:r>
+          </w:p>
+        </w:tc>
+      </w:tr>
+    </w:tbl>
+    <w:p>
+      <w:pPr>
+        <w:rPr>
+          <w:rFonts w:asciiTheme="minorHAnsi" w:hAnsiTheme="minorHAnsi" w:cstheme="minorHAnsi"/>
+          <w:b/>
+          <w:bCs/>
+          <w:lang w:val="en-US"/>
+        </w:rPr>
+      </w:pPr>
+    </w:p>
+    <w:p>
+      <w:pPr>
+        <w:rPr>
+          <w:rFonts w:asciiTheme="minorHAnsi" w:hAnsiTheme="minorHAnsi" w:cstheme="minorHAnsi"/>
+          <w:lang w:val="en-US"/>
+        </w:rPr>
+      </w:pPr>
     </w:p>
     <w:sectPr>
-      <w:headerReference w:type="default" r:id="rId15"/>
-      <w:footerReference w:type="default" r:id="rId16"/>
-      <w:headerReference w:type="first" r:id="rId17"/>
+      <w:headerReference w:type="default" r:id="rId16"/>
+      <w:footerReference w:type="default" r:id="rId17"/>
+      <w:headerReference w:type="first" r:id="rId18"/>
       <w:pgSz w:w="11906" w:h="16838" w:code="9"/>
       <w:pgMar w:top="1440" w:right="1440" w:bottom="1440" w:left="1440" w:header="0" w:footer="0" w:gutter="0"/>
       <w:cols w:space="708"/>
@@ -8269,6 +8736,7 @@
   <w:rsids>
     <w:rsidRoot w:val="00E429AE"/>
     <w:rsid w:val="002F4897"/>
+    <w:rsid w:val="00821F6F"/>
     <w:rsid w:val="00994936"/>
     <w:rsid w:val="00E429AE"/>
   </w:rsids>
@@ -9021,29 +9489,6 @@
 </file>
 
 <file path=customXml/item1.xml><?xml version="1.0" encoding="utf-8"?>
-<b:Sources xmlns:b="http://schemas.openxmlformats.org/officeDocument/2006/bibliography" xmlns="http://schemas.openxmlformats.org/officeDocument/2006/bibliography" SelectedStyle="\APA.XSL" StyleName="APA"/>
-</file>
-
-<file path=customXml/item2.xml><?xml version="1.0" encoding="utf-8"?>
-<p:properties xmlns:p="http://schemas.microsoft.com/office/2006/metadata/properties" xmlns:xsi="http://www.w3.org/2001/XMLSchema-instance" xmlns:pc="http://schemas.microsoft.com/office/infopath/2007/PartnerControls">
-  <documentManagement>
-    <lcf76f155ced4ddcb4097134ff3c332f xmlns="bebfbb31-f241-4af5-9f5c-754a7d553c11">
-      <Terms xmlns="http://schemas.microsoft.com/office/infopath/2007/PartnerControls"/>
-    </lcf76f155ced4ddcb4097134ff3c332f>
-  </documentManagement>
-</p:properties>
-</file>
-
-<file path=customXml/item3.xml><?xml version="1.0" encoding="utf-8"?>
-<?mso-contentType ?>
-<FormTemplates xmlns="http://schemas.microsoft.com/sharepoint/v3/contenttype/forms">
-  <Display>DocumentLibraryForm</Display>
-  <Edit>DocumentLibraryForm</Edit>
-  <New>DocumentLibraryForm</New>
-</FormTemplates>
-</file>
-
-<file path=customXml/item4.xml><?xml version="1.0" encoding="utf-8"?>
 <ct:contentTypeSchema xmlns:ct="http://schemas.microsoft.com/office/2006/metadata/contentType" xmlns:ma="http://schemas.microsoft.com/office/2006/metadata/properties/metaAttributes" ct:_="" ma:_="" ma:contentTypeName="Document" ma:contentTypeID="0x010100EC2F658523339945865356E6E5BB497A" ma:contentTypeVersion="9" ma:contentTypeDescription="Een nieuw document maken." ma:contentTypeScope="" ma:versionID="a2671e117779d91fe522a8a75dc9238f">
   <xsd:schema xmlns:xsd="http://www.w3.org/2001/XMLSchema" xmlns:xs="http://www.w3.org/2001/XMLSchema" xmlns:p="http://schemas.microsoft.com/office/2006/metadata/properties" xmlns:ns2="bebfbb31-f241-4af5-9f5c-754a7d553c11" targetNamespace="http://schemas.microsoft.com/office/2006/metadata/properties" ma:root="true" ma:fieldsID="e0081c2c65e354e1648e981ebe586d82" ns2:_="">
     <xsd:import namespace="bebfbb31-f241-4af5-9f5c-754a7d553c11"/>
@@ -9217,33 +9662,30 @@
 </ct:contentTypeSchema>
 </file>
 
-<file path=customXml/itemProps1.xml><?xml version="1.0" encoding="utf-8"?>
-<ds:datastoreItem xmlns:ds="http://schemas.openxmlformats.org/officeDocument/2006/customXml" ds:itemID="{6B266180-4566-410F-A1BB-71DDB42E2D71}">
-  <ds:schemaRefs>
-    <ds:schemaRef ds:uri="http://schemas.openxmlformats.org/officeDocument/2006/bibliography"/>
-  </ds:schemaRefs>
-</ds:datastoreItem>
+<file path=customXml/item2.xml><?xml version="1.0" encoding="utf-8"?>
+<?mso-contentType ?>
+<FormTemplates xmlns="http://schemas.microsoft.com/sharepoint/v3/contenttype/forms">
+  <Display>DocumentLibraryForm</Display>
+  <Edit>DocumentLibraryForm</Edit>
+  <New>DocumentLibraryForm</New>
+</FormTemplates>
 </file>
 
-<file path=customXml/itemProps2.xml><?xml version="1.0" encoding="utf-8"?>
-<ds:datastoreItem xmlns:ds="http://schemas.openxmlformats.org/officeDocument/2006/customXml" ds:itemID="{3A307493-747D-4D29-947A-117E0FC1FAEC}">
-  <ds:schemaRefs>
-    <ds:schemaRef ds:uri="http://schemas.microsoft.com/office/2006/metadata/properties"/>
-    <ds:schemaRef ds:uri="http://schemas.microsoft.com/office/infopath/2007/PartnerControls"/>
-    <ds:schemaRef ds:uri="bebfbb31-f241-4af5-9f5c-754a7d553c11"/>
-  </ds:schemaRefs>
-</ds:datastoreItem>
+<file path=customXml/item3.xml><?xml version="1.0" encoding="utf-8"?>
+<p:properties xmlns:p="http://schemas.microsoft.com/office/2006/metadata/properties" xmlns:xsi="http://www.w3.org/2001/XMLSchema-instance" xmlns:pc="http://schemas.microsoft.com/office/infopath/2007/PartnerControls">
+  <documentManagement>
+    <lcf76f155ced4ddcb4097134ff3c332f xmlns="bebfbb31-f241-4af5-9f5c-754a7d553c11">
+      <Terms xmlns="http://schemas.microsoft.com/office/infopath/2007/PartnerControls"/>
+    </lcf76f155ced4ddcb4097134ff3c332f>
+  </documentManagement>
+</p:properties>
 </file>
 
-<file path=customXml/itemProps3.xml><?xml version="1.0" encoding="utf-8"?>
-<ds:datastoreItem xmlns:ds="http://schemas.openxmlformats.org/officeDocument/2006/customXml" ds:itemID="{7EC1CE9A-95EB-4C18-A197-7BD2FD4567F5}">
-  <ds:schemaRefs>
-    <ds:schemaRef ds:uri="http://schemas.microsoft.com/sharepoint/v3/contenttype/forms"/>
-  </ds:schemaRefs>
-</ds:datastoreItem>
+<file path=customXml/item4.xml><?xml version="1.0" encoding="utf-8"?>
+<b:Sources xmlns:b="http://schemas.openxmlformats.org/officeDocument/2006/bibliography" xmlns="http://schemas.openxmlformats.org/officeDocument/2006/bibliography" SelectedStyle="\APA.XSL" StyleName="APA"/>
 </file>
 
-<file path=customXml/itemProps4.xml><?xml version="1.0" encoding="utf-8"?>
+<file path=customXml/itemProps1.xml><?xml version="1.0" encoding="utf-8"?>
 <ds:datastoreItem xmlns:ds="http://schemas.openxmlformats.org/officeDocument/2006/customXml" ds:itemID="{83CAEE10-1CCB-4A20-87B1-E853F70F86A5}">
   <ds:schemaRefs>
     <ds:schemaRef ds:uri="http://schemas.microsoft.com/office/2006/metadata/contentType"/>
@@ -9259,4 +9701,30 @@
     <ds:schemaRef ds:uri="http://schemas.microsoft.com/internal/obd"/>
   </ds:schemaRefs>
 </ds:datastoreItem>
+</file>
+
+<file path=customXml/itemProps2.xml><?xml version="1.0" encoding="utf-8"?>
+<ds:datastoreItem xmlns:ds="http://schemas.openxmlformats.org/officeDocument/2006/customXml" ds:itemID="{7EC1CE9A-95EB-4C18-A197-7BD2FD4567F5}">
+  <ds:schemaRefs>
+    <ds:schemaRef ds:uri="http://schemas.microsoft.com/sharepoint/v3/contenttype/forms"/>
+  </ds:schemaRefs>
+</ds:datastoreItem>
+</file>
+
+<file path=customXml/itemProps3.xml><?xml version="1.0" encoding="utf-8"?>
+<ds:datastoreItem xmlns:ds="http://schemas.openxmlformats.org/officeDocument/2006/customXml" ds:itemID="{3A307493-747D-4D29-947A-117E0FC1FAEC}">
+  <ds:schemaRefs>
+    <ds:schemaRef ds:uri="http://schemas.microsoft.com/office/2006/metadata/properties"/>
+    <ds:schemaRef ds:uri="http://schemas.microsoft.com/office/infopath/2007/PartnerControls"/>
+    <ds:schemaRef ds:uri="bebfbb31-f241-4af5-9f5c-754a7d553c11"/>
+  </ds:schemaRefs>
+</ds:datastoreItem>
+</file>
+
+<file path=customXml/itemProps4.xml><?xml version="1.0" encoding="utf-8"?>
+<ds:datastoreItem xmlns:ds="http://schemas.openxmlformats.org/officeDocument/2006/customXml" ds:itemID="{6B266180-4566-410F-A1BB-71DDB42E2D71}">
+  <ds:schemaRefs>
+    <ds:schemaRef ds:uri="http://schemas.openxmlformats.org/officeDocument/2006/bibliography"/>
+  </ds:schemaRefs>
+</ds:datastoreItem>
 </file>
</xml_diff>

<commit_message>
foutje in story 06
</commit_message>
<xml_diff>
--- a/Project/deel-2/stories/06 Additional API.docx
+++ b/Project/deel-2/stories/06 Additional API.docx
@@ -1,6 +1,6 @@
 
 <file path=word/document.xml><?xml version="1.0" encoding="utf-8"?>
-<w:document xmlns:wpc="http://schemas.microsoft.com/office/word/2010/wordprocessingCanvas" xmlns:cx="http://schemas.microsoft.com/office/drawing/2014/chartex" xmlns:cx1="http://schemas.microsoft.com/office/drawing/2015/9/8/chartex" xmlns:cx2="http://schemas.microsoft.com/office/drawing/2015/10/21/chartex" xmlns:cx3="http://schemas.microsoft.com/office/drawing/2016/5/9/chartex" xmlns:cx4="http://schemas.microsoft.com/office/drawing/2016/5/10/chartex" xmlns:cx5="http://schemas.microsoft.com/office/drawing/2016/5/11/chartex" xmlns:cx6="http://schemas.microsoft.com/office/drawing/2016/5/12/chartex" xmlns:cx7="http://schemas.microsoft.com/office/drawing/2016/5/13/chartex" xmlns:cx8="http://schemas.microsoft.com/office/drawing/2016/5/14/chartex" xmlns:mc="http://schemas.openxmlformats.org/markup-compatibility/2006" xmlns:aink="http://schemas.microsoft.com/office/drawing/2016/ink" xmlns:am3d="http://schemas.microsoft.com/office/drawing/2017/model3d" xmlns:o="urn:schemas-microsoft-com:office:office" xmlns:oel="http://schemas.microsoft.com/office/2019/extlst" xmlns:r="http://schemas.openxmlformats.org/officeDocument/2006/relationships" xmlns:m="http://schemas.openxmlformats.org/officeDocument/2006/math" xmlns:v="urn:schemas-microsoft-com:vml" xmlns:wp14="http://schemas.microsoft.com/office/word/2010/wordprocessingDrawing" xmlns:wp="http://schemas.openxmlformats.org/drawingml/2006/wordprocessingDrawing" xmlns:w10="urn:schemas-microsoft-com:office:word" xmlns:w="http://schemas.openxmlformats.org/wordprocessingml/2006/main" xmlns:w14="http://schemas.microsoft.com/office/word/2010/wordml" xmlns:w15="http://schemas.microsoft.com/office/word/2012/wordml" xmlns:w16cex="http://schemas.microsoft.com/office/word/2018/wordml/cex" xmlns:w16cid="http://schemas.microsoft.com/office/word/2016/wordml/cid" xmlns:w16="http://schemas.microsoft.com/office/word/2018/wordml" xmlns:w16sdtdh="http://schemas.microsoft.com/office/word/2020/wordml/sdtdatahash" xmlns:w16se="http://schemas.microsoft.com/office/word/2015/wordml/symex" xmlns:wpg="http://schemas.microsoft.com/office/word/2010/wordprocessingGroup" xmlns:wpi="http://schemas.microsoft.com/office/word/2010/wordprocessingInk" xmlns:wne="http://schemas.microsoft.com/office/word/2006/wordml" xmlns:wps="http://schemas.microsoft.com/office/word/2010/wordprocessingShape" mc:Ignorable="w14 w15 w16se w16cid w16 w16cex w16sdtdh wp14">
+<w:document xmlns:wpc="http://schemas.microsoft.com/office/word/2010/wordprocessingCanvas" xmlns:cx="http://schemas.microsoft.com/office/drawing/2014/chartex" xmlns:cx1="http://schemas.microsoft.com/office/drawing/2015/9/8/chartex" xmlns:cx2="http://schemas.microsoft.com/office/drawing/2015/10/21/chartex" xmlns:cx3="http://schemas.microsoft.com/office/drawing/2016/5/9/chartex" xmlns:cx4="http://schemas.microsoft.com/office/drawing/2016/5/10/chartex" xmlns:cx5="http://schemas.microsoft.com/office/drawing/2016/5/11/chartex" xmlns:cx6="http://schemas.microsoft.com/office/drawing/2016/5/12/chartex" xmlns:cx7="http://schemas.microsoft.com/office/drawing/2016/5/13/chartex" xmlns:cx8="http://schemas.microsoft.com/office/drawing/2016/5/14/chartex" xmlns:mc="http://schemas.openxmlformats.org/markup-compatibility/2006" xmlns:aink="http://schemas.microsoft.com/office/drawing/2016/ink" xmlns:am3d="http://schemas.microsoft.com/office/drawing/2017/model3d" xmlns:o="urn:schemas-microsoft-com:office:office" xmlns:oel="http://schemas.microsoft.com/office/2019/extlst" xmlns:r="http://schemas.openxmlformats.org/officeDocument/2006/relationships" xmlns:m="http://schemas.openxmlformats.org/officeDocument/2006/math" xmlns:v="urn:schemas-microsoft-com:vml" xmlns:wp14="http://schemas.microsoft.com/office/word/2010/wordprocessingDrawing" xmlns:wp="http://schemas.openxmlformats.org/drawingml/2006/wordprocessingDrawing" xmlns:w10="urn:schemas-microsoft-com:office:word" xmlns:w="http://schemas.openxmlformats.org/wordprocessingml/2006/main" xmlns:w14="http://schemas.microsoft.com/office/word/2010/wordml" xmlns:w15="http://schemas.microsoft.com/office/word/2012/wordml" xmlns:w16cex="http://schemas.microsoft.com/office/word/2018/wordml/cex" xmlns:w16cid="http://schemas.microsoft.com/office/word/2016/wordml/cid" xmlns:w16="http://schemas.microsoft.com/office/word/2018/wordml" xmlns:w16du="http://schemas.microsoft.com/office/word/2023/wordml/word16du" xmlns:w16sdtdh="http://schemas.microsoft.com/office/word/2020/wordml/sdtdatahash" xmlns:w16se="http://schemas.microsoft.com/office/word/2015/wordml/symex" xmlns:wpg="http://schemas.microsoft.com/office/word/2010/wordprocessingGroup" xmlns:wpi="http://schemas.microsoft.com/office/word/2010/wordprocessingInk" xmlns:wne="http://schemas.microsoft.com/office/word/2006/wordml" xmlns:wps="http://schemas.microsoft.com/office/word/2010/wordprocessingShape" mc:Ignorable="w14 w15 w16se w16cid w16 w16cex w16sdtdh wp14">
   <w:body>
     <w:p>
       <w:pPr>
@@ -346,18 +346,38 @@
                 <w:lang w:val="en-US"/>
               </w:rPr>
             </w:pPr>
-            <w:hyperlink r:id="rId11" w:history="1">
-              <w:r>
-                <w:rPr>
-                  <w:rStyle w:val="Hyperlink"/>
-                  <w:rFonts w:asciiTheme="minorHAnsi" w:hAnsiTheme="minorHAnsi" w:cstheme="minorHAnsi"/>
-                  <w:sz w:val="20"/>
-                  <w:szCs w:val="20"/>
-                  <w:lang w:val="en-US"/>
-                </w:rPr>
-                <w:t>http://localhost:8080/api/book/search?id=4</w:t>
-              </w:r>
-            </w:hyperlink>
+            <w:r>
+              <w:fldChar w:fldCharType="begin"/>
+            </w:r>
+            <w:r>
+              <w:rPr>
+                <w:lang w:val="en-US"/>
+              </w:rPr>
+              <w:instrText>HYPERLINK "http://localhost:8080/api/book/search?id=4"</w:instrText>
+            </w:r>
+            <w:r>
+              <w:fldChar w:fldCharType="separate"/>
+            </w:r>
+            <w:r>
+              <w:rPr>
+                <w:rStyle w:val="Hyperlink"/>
+                <w:rFonts w:asciiTheme="minorHAnsi" w:hAnsiTheme="minorHAnsi" w:cstheme="minorHAnsi"/>
+                <w:sz w:val="20"/>
+                <w:szCs w:val="20"/>
+                <w:lang w:val="en-US"/>
+              </w:rPr>
+              <w:t>http://localhost:8080/api/book/search?id=4</w:t>
+            </w:r>
+            <w:r>
+              <w:rPr>
+                <w:rStyle w:val="Hyperlink"/>
+                <w:rFonts w:asciiTheme="minorHAnsi" w:hAnsiTheme="minorHAnsi" w:cstheme="minorHAnsi"/>
+                <w:sz w:val="20"/>
+                <w:szCs w:val="20"/>
+                <w:lang w:val="en-US"/>
+              </w:rPr>
+              <w:fldChar w:fldCharType="end"/>
+            </w:r>
             <w:r>
               <w:rPr>
                 <w:rFonts w:asciiTheme="minorHAnsi" w:hAnsiTheme="minorHAnsi" w:cstheme="minorHAnsi"/>
@@ -793,7 +813,7 @@
                 <w:lang w:val="en-US"/>
               </w:rPr>
             </w:pPr>
-            <w:hyperlink r:id="rId12" w:history="1">
+            <w:hyperlink r:id="rId11" w:history="1">
               <w:r>
                 <w:rPr>
                   <w:rStyle w:val="Hyperlink"/>
@@ -1190,7 +1210,7 @@
                 <w:lang w:val="en-US"/>
               </w:rPr>
             </w:pPr>
-            <w:hyperlink r:id="rId13" w:history="1">
+            <w:hyperlink r:id="rId12" w:history="1">
               <w:r>
                 <w:rPr>
                   <w:rStyle w:val="Hyperlink"/>
@@ -1643,7 +1663,7 @@
                 <w:lang w:val="en-US"/>
               </w:rPr>
             </w:pPr>
-            <w:hyperlink r:id="rId14" w:history="1">
+            <w:hyperlink r:id="rId13" w:history="1">
               <w:r>
                 <w:rPr>
                   <w:rStyle w:val="Hyperlink"/>
@@ -2037,18 +2057,38 @@
                 <w:lang w:val="en-US"/>
               </w:rPr>
             </w:pPr>
-            <w:hyperlink r:id="rId15" w:history="1">
-              <w:r>
-                <w:rPr>
-                  <w:rStyle w:val="Hyperlink"/>
-                  <w:rFonts w:asciiTheme="minorHAnsi" w:hAnsiTheme="minorHAnsi" w:cstheme="minorHAnsi"/>
-                  <w:sz w:val="20"/>
-                  <w:szCs w:val="20"/>
-                  <w:lang w:val="en-US" w:eastAsia="en-GB"/>
-                </w:rPr>
-                <w:t>http://localhost:8080/api/book/all/order?order=desc&amp;column=price</w:t>
-              </w:r>
-            </w:hyperlink>
+            <w:r>
+              <w:fldChar w:fldCharType="begin"/>
+            </w:r>
+            <w:r>
+              <w:rPr>
+                <w:lang w:val="en-US"/>
+              </w:rPr>
+              <w:instrText>HYPERLINK "http://localhost:8080/api/book/all/order?order=desc&amp;column=price"</w:instrText>
+            </w:r>
+            <w:r>
+              <w:fldChar w:fldCharType="separate"/>
+            </w:r>
+            <w:r>
+              <w:rPr>
+                <w:rStyle w:val="Hyperlink"/>
+                <w:rFonts w:asciiTheme="minorHAnsi" w:hAnsiTheme="minorHAnsi" w:cstheme="minorHAnsi"/>
+                <w:sz w:val="20"/>
+                <w:szCs w:val="20"/>
+                <w:lang w:val="en-US" w:eastAsia="en-GB"/>
+              </w:rPr>
+              <w:t>http://localhost:8080/api/book/all/order?order=desc&amp;column=price</w:t>
+            </w:r>
+            <w:r>
+              <w:rPr>
+                <w:rStyle w:val="Hyperlink"/>
+                <w:rFonts w:asciiTheme="minorHAnsi" w:hAnsiTheme="minorHAnsi" w:cstheme="minorHAnsi"/>
+                <w:sz w:val="20"/>
+                <w:szCs w:val="20"/>
+                <w:lang w:val="en-US" w:eastAsia="en-GB"/>
+              </w:rPr>
+              <w:fldChar w:fldCharType="end"/>
+            </w:r>
             <w:r>
               <w:rPr>
                 <w:rFonts w:asciiTheme="minorHAnsi" w:hAnsiTheme="minorHAnsi" w:cstheme="minorHAnsi"/>
@@ -2132,7 +2172,7 @@
                 <w:szCs w:val="20"/>
                 <w:lang w:val="en-US"/>
               </w:rPr>
-              <w:t>incr</w:t>
+              <w:t>asc</w:t>
             </w:r>
             <w:proofErr w:type="spellEnd"/>
           </w:p>
@@ -2377,7 +2417,7 @@
                 <w:szCs w:val="20"/>
                 <w:lang w:val="en-US"/>
               </w:rPr>
-              <w:t>incr</w:t>
+              <w:t>asc</w:t>
             </w:r>
             <w:proofErr w:type="spellEnd"/>
             <w:r>
@@ -2532,7 +2572,7 @@
               </w:rPr>
               <w:t xml:space="preserve"> (</w:t>
             </w:r>
-            <w:hyperlink r:id="rId16" w:history="1">
+            <w:hyperlink r:id="rId14" w:history="1">
               <w:r>
                 <w:rPr>
                   <w:rStyle w:val="Hyperlink"/>
@@ -2600,7 +2640,7 @@
               </w:rPr>
               <w:t xml:space="preserve"> guide </w:t>
             </w:r>
-            <w:hyperlink r:id="rId17" w:history="1">
+            <w:hyperlink r:id="rId15" w:anchor="2-sorting-with-a-sort-parameter" w:history="1">
               <w:r>
                 <w:rPr>
                   <w:rStyle w:val="Hyperlink"/>
@@ -2671,9 +2711,9 @@
       </w:pPr>
     </w:p>
     <w:sectPr>
-      <w:headerReference w:type="default" r:id="rId18"/>
-      <w:footerReference w:type="default" r:id="rId19"/>
-      <w:headerReference w:type="first" r:id="rId20"/>
+      <w:headerReference w:type="default" r:id="rId16"/>
+      <w:footerReference w:type="default" r:id="rId17"/>
+      <w:headerReference w:type="first" r:id="rId18"/>
       <w:pgSz w:w="11906" w:h="16838" w:code="9"/>
       <w:pgMar w:top="1440" w:right="1440" w:bottom="1440" w:left="1440" w:header="0" w:footer="0" w:gutter="0"/>
       <w:cols w:space="708"/>
@@ -2686,7 +2726,7 @@
 </file>
 
 <file path=word/endnotes.xml><?xml version="1.0" encoding="utf-8"?>
-<w:endnotes xmlns:wpc="http://schemas.microsoft.com/office/word/2010/wordprocessingCanvas" xmlns:cx="http://schemas.microsoft.com/office/drawing/2014/chartex" xmlns:cx1="http://schemas.microsoft.com/office/drawing/2015/9/8/chartex" xmlns:cx2="http://schemas.microsoft.com/office/drawing/2015/10/21/chartex" xmlns:cx3="http://schemas.microsoft.com/office/drawing/2016/5/9/chartex" xmlns:cx4="http://schemas.microsoft.com/office/drawing/2016/5/10/chartex" xmlns:cx5="http://schemas.microsoft.com/office/drawing/2016/5/11/chartex" xmlns:cx6="http://schemas.microsoft.com/office/drawing/2016/5/12/chartex" xmlns:cx7="http://schemas.microsoft.com/office/drawing/2016/5/13/chartex" xmlns:cx8="http://schemas.microsoft.com/office/drawing/2016/5/14/chartex" xmlns:mc="http://schemas.openxmlformats.org/markup-compatibility/2006" xmlns:aink="http://schemas.microsoft.com/office/drawing/2016/ink" xmlns:am3d="http://schemas.microsoft.com/office/drawing/2017/model3d" xmlns:o="urn:schemas-microsoft-com:office:office" xmlns:oel="http://schemas.microsoft.com/office/2019/extlst" xmlns:r="http://schemas.openxmlformats.org/officeDocument/2006/relationships" xmlns:m="http://schemas.openxmlformats.org/officeDocument/2006/math" xmlns:v="urn:schemas-microsoft-com:vml" xmlns:wp14="http://schemas.microsoft.com/office/word/2010/wordprocessingDrawing" xmlns:wp="http://schemas.openxmlformats.org/drawingml/2006/wordprocessingDrawing" xmlns:w10="urn:schemas-microsoft-com:office:word" xmlns:w="http://schemas.openxmlformats.org/wordprocessingml/2006/main" xmlns:w14="http://schemas.microsoft.com/office/word/2010/wordml" xmlns:w15="http://schemas.microsoft.com/office/word/2012/wordml" xmlns:w16cex="http://schemas.microsoft.com/office/word/2018/wordml/cex" xmlns:w16cid="http://schemas.microsoft.com/office/word/2016/wordml/cid" xmlns:w16="http://schemas.microsoft.com/office/word/2018/wordml" xmlns:w16sdtdh="http://schemas.microsoft.com/office/word/2020/wordml/sdtdatahash" xmlns:w16se="http://schemas.microsoft.com/office/word/2015/wordml/symex" xmlns:wpg="http://schemas.microsoft.com/office/word/2010/wordprocessingGroup" xmlns:wpi="http://schemas.microsoft.com/office/word/2010/wordprocessingInk" xmlns:wne="http://schemas.microsoft.com/office/word/2006/wordml" xmlns:wps="http://schemas.microsoft.com/office/word/2010/wordprocessingShape" mc:Ignorable="w14 w15 w16se w16cid w16 w16cex w16sdtdh wp14">
+<w:endnotes xmlns:wpc="http://schemas.microsoft.com/office/word/2010/wordprocessingCanvas" xmlns:cx="http://schemas.microsoft.com/office/drawing/2014/chartex" xmlns:cx1="http://schemas.microsoft.com/office/drawing/2015/9/8/chartex" xmlns:cx2="http://schemas.microsoft.com/office/drawing/2015/10/21/chartex" xmlns:cx3="http://schemas.microsoft.com/office/drawing/2016/5/9/chartex" xmlns:cx4="http://schemas.microsoft.com/office/drawing/2016/5/10/chartex" xmlns:cx5="http://schemas.microsoft.com/office/drawing/2016/5/11/chartex" xmlns:cx6="http://schemas.microsoft.com/office/drawing/2016/5/12/chartex" xmlns:cx7="http://schemas.microsoft.com/office/drawing/2016/5/13/chartex" xmlns:cx8="http://schemas.microsoft.com/office/drawing/2016/5/14/chartex" xmlns:mc="http://schemas.openxmlformats.org/markup-compatibility/2006" xmlns:aink="http://schemas.microsoft.com/office/drawing/2016/ink" xmlns:am3d="http://schemas.microsoft.com/office/drawing/2017/model3d" xmlns:o="urn:schemas-microsoft-com:office:office" xmlns:oel="http://schemas.microsoft.com/office/2019/extlst" xmlns:r="http://schemas.openxmlformats.org/officeDocument/2006/relationships" xmlns:m="http://schemas.openxmlformats.org/officeDocument/2006/math" xmlns:v="urn:schemas-microsoft-com:vml" xmlns:wp14="http://schemas.microsoft.com/office/word/2010/wordprocessingDrawing" xmlns:wp="http://schemas.openxmlformats.org/drawingml/2006/wordprocessingDrawing" xmlns:w10="urn:schemas-microsoft-com:office:word" xmlns:w="http://schemas.openxmlformats.org/wordprocessingml/2006/main" xmlns:w14="http://schemas.microsoft.com/office/word/2010/wordml" xmlns:w15="http://schemas.microsoft.com/office/word/2012/wordml" xmlns:w16cex="http://schemas.microsoft.com/office/word/2018/wordml/cex" xmlns:w16cid="http://schemas.microsoft.com/office/word/2016/wordml/cid" xmlns:w16="http://schemas.microsoft.com/office/word/2018/wordml" xmlns:w16du="http://schemas.microsoft.com/office/word/2023/wordml/word16du" xmlns:w16sdtdh="http://schemas.microsoft.com/office/word/2020/wordml/sdtdatahash" xmlns:w16se="http://schemas.microsoft.com/office/word/2015/wordml/symex" xmlns:wpg="http://schemas.microsoft.com/office/word/2010/wordprocessingGroup" xmlns:wpi="http://schemas.microsoft.com/office/word/2010/wordprocessingInk" xmlns:wne="http://schemas.microsoft.com/office/word/2006/wordml" xmlns:wps="http://schemas.microsoft.com/office/word/2010/wordprocessingShape" mc:Ignorable="w14 w15 w16se w16cid w16 w16cex w16sdtdh wp14">
   <w:endnote w:type="separator" w:id="-1">
     <w:p>
       <w:r>
@@ -2708,7 +2748,7 @@
 </file>
 
 <file path=word/footer1.xml><?xml version="1.0" encoding="utf-8"?>
-<w:ftr xmlns:wpc="http://schemas.microsoft.com/office/word/2010/wordprocessingCanvas" xmlns:cx="http://schemas.microsoft.com/office/drawing/2014/chartex" xmlns:cx1="http://schemas.microsoft.com/office/drawing/2015/9/8/chartex" xmlns:cx2="http://schemas.microsoft.com/office/drawing/2015/10/21/chartex" xmlns:cx3="http://schemas.microsoft.com/office/drawing/2016/5/9/chartex" xmlns:cx4="http://schemas.microsoft.com/office/drawing/2016/5/10/chartex" xmlns:cx5="http://schemas.microsoft.com/office/drawing/2016/5/11/chartex" xmlns:cx6="http://schemas.microsoft.com/office/drawing/2016/5/12/chartex" xmlns:cx7="http://schemas.microsoft.com/office/drawing/2016/5/13/chartex" xmlns:cx8="http://schemas.microsoft.com/office/drawing/2016/5/14/chartex" xmlns:mc="http://schemas.openxmlformats.org/markup-compatibility/2006" xmlns:aink="http://schemas.microsoft.com/office/drawing/2016/ink" xmlns:am3d="http://schemas.microsoft.com/office/drawing/2017/model3d" xmlns:o="urn:schemas-microsoft-com:office:office" xmlns:oel="http://schemas.microsoft.com/office/2019/extlst" xmlns:r="http://schemas.openxmlformats.org/officeDocument/2006/relationships" xmlns:m="http://schemas.openxmlformats.org/officeDocument/2006/math" xmlns:v="urn:schemas-microsoft-com:vml" xmlns:wp14="http://schemas.microsoft.com/office/word/2010/wordprocessingDrawing" xmlns:wp="http://schemas.openxmlformats.org/drawingml/2006/wordprocessingDrawing" xmlns:w10="urn:schemas-microsoft-com:office:word" xmlns:w="http://schemas.openxmlformats.org/wordprocessingml/2006/main" xmlns:w14="http://schemas.microsoft.com/office/word/2010/wordml" xmlns:w15="http://schemas.microsoft.com/office/word/2012/wordml" xmlns:w16cex="http://schemas.microsoft.com/office/word/2018/wordml/cex" xmlns:w16cid="http://schemas.microsoft.com/office/word/2016/wordml/cid" xmlns:w16="http://schemas.microsoft.com/office/word/2018/wordml" xmlns:w16sdtdh="http://schemas.microsoft.com/office/word/2020/wordml/sdtdatahash" xmlns:w16se="http://schemas.microsoft.com/office/word/2015/wordml/symex" xmlns:wpg="http://schemas.microsoft.com/office/word/2010/wordprocessingGroup" xmlns:wpi="http://schemas.microsoft.com/office/word/2010/wordprocessingInk" xmlns:wne="http://schemas.microsoft.com/office/word/2006/wordml" xmlns:wps="http://schemas.microsoft.com/office/word/2010/wordprocessingShape" mc:Ignorable="w14 w15 w16se w16cid w16 w16cex w16sdtdh wp14">
+<w:ftr xmlns:wpc="http://schemas.microsoft.com/office/word/2010/wordprocessingCanvas" xmlns:cx="http://schemas.microsoft.com/office/drawing/2014/chartex" xmlns:cx1="http://schemas.microsoft.com/office/drawing/2015/9/8/chartex" xmlns:cx2="http://schemas.microsoft.com/office/drawing/2015/10/21/chartex" xmlns:cx3="http://schemas.microsoft.com/office/drawing/2016/5/9/chartex" xmlns:cx4="http://schemas.microsoft.com/office/drawing/2016/5/10/chartex" xmlns:cx5="http://schemas.microsoft.com/office/drawing/2016/5/11/chartex" xmlns:cx6="http://schemas.microsoft.com/office/drawing/2016/5/12/chartex" xmlns:cx7="http://schemas.microsoft.com/office/drawing/2016/5/13/chartex" xmlns:cx8="http://schemas.microsoft.com/office/drawing/2016/5/14/chartex" xmlns:mc="http://schemas.openxmlformats.org/markup-compatibility/2006" xmlns:aink="http://schemas.microsoft.com/office/drawing/2016/ink" xmlns:am3d="http://schemas.microsoft.com/office/drawing/2017/model3d" xmlns:o="urn:schemas-microsoft-com:office:office" xmlns:oel="http://schemas.microsoft.com/office/2019/extlst" xmlns:r="http://schemas.openxmlformats.org/officeDocument/2006/relationships" xmlns:m="http://schemas.openxmlformats.org/officeDocument/2006/math" xmlns:v="urn:schemas-microsoft-com:vml" xmlns:wp14="http://schemas.microsoft.com/office/word/2010/wordprocessingDrawing" xmlns:wp="http://schemas.openxmlformats.org/drawingml/2006/wordprocessingDrawing" xmlns:w10="urn:schemas-microsoft-com:office:word" xmlns:w="http://schemas.openxmlformats.org/wordprocessingml/2006/main" xmlns:w14="http://schemas.microsoft.com/office/word/2010/wordml" xmlns:w15="http://schemas.microsoft.com/office/word/2012/wordml" xmlns:w16cex="http://schemas.microsoft.com/office/word/2018/wordml/cex" xmlns:w16cid="http://schemas.microsoft.com/office/word/2016/wordml/cid" xmlns:w16="http://schemas.microsoft.com/office/word/2018/wordml" xmlns:w16du="http://schemas.microsoft.com/office/word/2023/wordml/word16du" xmlns:w16sdtdh="http://schemas.microsoft.com/office/word/2020/wordml/sdtdatahash" xmlns:w16se="http://schemas.microsoft.com/office/word/2015/wordml/symex" xmlns:wpg="http://schemas.microsoft.com/office/word/2010/wordprocessingGroup" xmlns:wpi="http://schemas.microsoft.com/office/word/2010/wordprocessingInk" xmlns:wne="http://schemas.microsoft.com/office/word/2006/wordml" xmlns:wps="http://schemas.microsoft.com/office/word/2010/wordprocessingShape" mc:Ignorable="w14 w15 w16se w16cid w16 w16cex w16sdtdh wp14">
   <w:p/>
   <w:tbl>
     <w:tblPr>
@@ -2919,7 +2959,7 @@
 </file>
 
 <file path=word/footnotes.xml><?xml version="1.0" encoding="utf-8"?>
-<w:footnotes xmlns:wpc="http://schemas.microsoft.com/office/word/2010/wordprocessingCanvas" xmlns:cx="http://schemas.microsoft.com/office/drawing/2014/chartex" xmlns:cx1="http://schemas.microsoft.com/office/drawing/2015/9/8/chartex" xmlns:cx2="http://schemas.microsoft.com/office/drawing/2015/10/21/chartex" xmlns:cx3="http://schemas.microsoft.com/office/drawing/2016/5/9/chartex" xmlns:cx4="http://schemas.microsoft.com/office/drawing/2016/5/10/chartex" xmlns:cx5="http://schemas.microsoft.com/office/drawing/2016/5/11/chartex" xmlns:cx6="http://schemas.microsoft.com/office/drawing/2016/5/12/chartex" xmlns:cx7="http://schemas.microsoft.com/office/drawing/2016/5/13/chartex" xmlns:cx8="http://schemas.microsoft.com/office/drawing/2016/5/14/chartex" xmlns:mc="http://schemas.openxmlformats.org/markup-compatibility/2006" xmlns:aink="http://schemas.microsoft.com/office/drawing/2016/ink" xmlns:am3d="http://schemas.microsoft.com/office/drawing/2017/model3d" xmlns:o="urn:schemas-microsoft-com:office:office" xmlns:oel="http://schemas.microsoft.com/office/2019/extlst" xmlns:r="http://schemas.openxmlformats.org/officeDocument/2006/relationships" xmlns:m="http://schemas.openxmlformats.org/officeDocument/2006/math" xmlns:v="urn:schemas-microsoft-com:vml" xmlns:wp14="http://schemas.microsoft.com/office/word/2010/wordprocessingDrawing" xmlns:wp="http://schemas.openxmlformats.org/drawingml/2006/wordprocessingDrawing" xmlns:w10="urn:schemas-microsoft-com:office:word" xmlns:w="http://schemas.openxmlformats.org/wordprocessingml/2006/main" xmlns:w14="http://schemas.microsoft.com/office/word/2010/wordml" xmlns:w15="http://schemas.microsoft.com/office/word/2012/wordml" xmlns:w16cex="http://schemas.microsoft.com/office/word/2018/wordml/cex" xmlns:w16cid="http://schemas.microsoft.com/office/word/2016/wordml/cid" xmlns:w16="http://schemas.microsoft.com/office/word/2018/wordml" xmlns:w16sdtdh="http://schemas.microsoft.com/office/word/2020/wordml/sdtdatahash" xmlns:w16se="http://schemas.microsoft.com/office/word/2015/wordml/symex" xmlns:wpg="http://schemas.microsoft.com/office/word/2010/wordprocessingGroup" xmlns:wpi="http://schemas.microsoft.com/office/word/2010/wordprocessingInk" xmlns:wne="http://schemas.microsoft.com/office/word/2006/wordml" xmlns:wps="http://schemas.microsoft.com/office/word/2010/wordprocessingShape" mc:Ignorable="w14 w15 w16se w16cid w16 w16cex w16sdtdh wp14">
+<w:footnotes xmlns:wpc="http://schemas.microsoft.com/office/word/2010/wordprocessingCanvas" xmlns:cx="http://schemas.microsoft.com/office/drawing/2014/chartex" xmlns:cx1="http://schemas.microsoft.com/office/drawing/2015/9/8/chartex" xmlns:cx2="http://schemas.microsoft.com/office/drawing/2015/10/21/chartex" xmlns:cx3="http://schemas.microsoft.com/office/drawing/2016/5/9/chartex" xmlns:cx4="http://schemas.microsoft.com/office/drawing/2016/5/10/chartex" xmlns:cx5="http://schemas.microsoft.com/office/drawing/2016/5/11/chartex" xmlns:cx6="http://schemas.microsoft.com/office/drawing/2016/5/12/chartex" xmlns:cx7="http://schemas.microsoft.com/office/drawing/2016/5/13/chartex" xmlns:cx8="http://schemas.microsoft.com/office/drawing/2016/5/14/chartex" xmlns:mc="http://schemas.openxmlformats.org/markup-compatibility/2006" xmlns:aink="http://schemas.microsoft.com/office/drawing/2016/ink" xmlns:am3d="http://schemas.microsoft.com/office/drawing/2017/model3d" xmlns:o="urn:schemas-microsoft-com:office:office" xmlns:oel="http://schemas.microsoft.com/office/2019/extlst" xmlns:r="http://schemas.openxmlformats.org/officeDocument/2006/relationships" xmlns:m="http://schemas.openxmlformats.org/officeDocument/2006/math" xmlns:v="urn:schemas-microsoft-com:vml" xmlns:wp14="http://schemas.microsoft.com/office/word/2010/wordprocessingDrawing" xmlns:wp="http://schemas.openxmlformats.org/drawingml/2006/wordprocessingDrawing" xmlns:w10="urn:schemas-microsoft-com:office:word" xmlns:w="http://schemas.openxmlformats.org/wordprocessingml/2006/main" xmlns:w14="http://schemas.microsoft.com/office/word/2010/wordml" xmlns:w15="http://schemas.microsoft.com/office/word/2012/wordml" xmlns:w16cex="http://schemas.microsoft.com/office/word/2018/wordml/cex" xmlns:w16cid="http://schemas.microsoft.com/office/word/2016/wordml/cid" xmlns:w16="http://schemas.microsoft.com/office/word/2018/wordml" xmlns:w16du="http://schemas.microsoft.com/office/word/2023/wordml/word16du" xmlns:w16sdtdh="http://schemas.microsoft.com/office/word/2020/wordml/sdtdatahash" xmlns:w16se="http://schemas.microsoft.com/office/word/2015/wordml/symex" xmlns:wpg="http://schemas.microsoft.com/office/word/2010/wordprocessingGroup" xmlns:wpi="http://schemas.microsoft.com/office/word/2010/wordprocessingInk" xmlns:wne="http://schemas.microsoft.com/office/word/2006/wordml" xmlns:wps="http://schemas.microsoft.com/office/word/2010/wordprocessingShape" mc:Ignorable="w14 w15 w16se w16cid w16 w16cex w16sdtdh wp14">
   <w:footnote w:type="separator" w:id="-1">
     <w:p>
       <w:r>
@@ -2941,7 +2981,7 @@
 </file>
 
 <file path=word/header1.xml><?xml version="1.0" encoding="utf-8"?>
-<w:hdr xmlns:wpc="http://schemas.microsoft.com/office/word/2010/wordprocessingCanvas" xmlns:cx="http://schemas.microsoft.com/office/drawing/2014/chartex" xmlns:cx1="http://schemas.microsoft.com/office/drawing/2015/9/8/chartex" xmlns:cx2="http://schemas.microsoft.com/office/drawing/2015/10/21/chartex" xmlns:cx3="http://schemas.microsoft.com/office/drawing/2016/5/9/chartex" xmlns:cx4="http://schemas.microsoft.com/office/drawing/2016/5/10/chartex" xmlns:cx5="http://schemas.microsoft.com/office/drawing/2016/5/11/chartex" xmlns:cx6="http://schemas.microsoft.com/office/drawing/2016/5/12/chartex" xmlns:cx7="http://schemas.microsoft.com/office/drawing/2016/5/13/chartex" xmlns:cx8="http://schemas.microsoft.com/office/drawing/2016/5/14/chartex" xmlns:mc="http://schemas.openxmlformats.org/markup-compatibility/2006" xmlns:aink="http://schemas.microsoft.com/office/drawing/2016/ink" xmlns:am3d="http://schemas.microsoft.com/office/drawing/2017/model3d" xmlns:o="urn:schemas-microsoft-com:office:office" xmlns:oel="http://schemas.microsoft.com/office/2019/extlst" xmlns:r="http://schemas.openxmlformats.org/officeDocument/2006/relationships" xmlns:m="http://schemas.openxmlformats.org/officeDocument/2006/math" xmlns:v="urn:schemas-microsoft-com:vml" xmlns:wp14="http://schemas.microsoft.com/office/word/2010/wordprocessingDrawing" xmlns:wp="http://schemas.openxmlformats.org/drawingml/2006/wordprocessingDrawing" xmlns:w10="urn:schemas-microsoft-com:office:word" xmlns:w="http://schemas.openxmlformats.org/wordprocessingml/2006/main" xmlns:w14="http://schemas.microsoft.com/office/word/2010/wordml" xmlns:w15="http://schemas.microsoft.com/office/word/2012/wordml" xmlns:w16cex="http://schemas.microsoft.com/office/word/2018/wordml/cex" xmlns:w16cid="http://schemas.microsoft.com/office/word/2016/wordml/cid" xmlns:w16="http://schemas.microsoft.com/office/word/2018/wordml" xmlns:w16sdtdh="http://schemas.microsoft.com/office/word/2020/wordml/sdtdatahash" xmlns:w16se="http://schemas.microsoft.com/office/word/2015/wordml/symex" xmlns:wpg="http://schemas.microsoft.com/office/word/2010/wordprocessingGroup" xmlns:wpi="http://schemas.microsoft.com/office/word/2010/wordprocessingInk" xmlns:wne="http://schemas.microsoft.com/office/word/2006/wordml" xmlns:wps="http://schemas.microsoft.com/office/word/2010/wordprocessingShape" mc:Ignorable="w14 w15 w16se w16cid w16 w16cex w16sdtdh wp14">
+<w:hdr xmlns:wpc="http://schemas.microsoft.com/office/word/2010/wordprocessingCanvas" xmlns:cx="http://schemas.microsoft.com/office/drawing/2014/chartex" xmlns:cx1="http://schemas.microsoft.com/office/drawing/2015/9/8/chartex" xmlns:cx2="http://schemas.microsoft.com/office/drawing/2015/10/21/chartex" xmlns:cx3="http://schemas.microsoft.com/office/drawing/2016/5/9/chartex" xmlns:cx4="http://schemas.microsoft.com/office/drawing/2016/5/10/chartex" xmlns:cx5="http://schemas.microsoft.com/office/drawing/2016/5/11/chartex" xmlns:cx6="http://schemas.microsoft.com/office/drawing/2016/5/12/chartex" xmlns:cx7="http://schemas.microsoft.com/office/drawing/2016/5/13/chartex" xmlns:cx8="http://schemas.microsoft.com/office/drawing/2016/5/14/chartex" xmlns:mc="http://schemas.openxmlformats.org/markup-compatibility/2006" xmlns:aink="http://schemas.microsoft.com/office/drawing/2016/ink" xmlns:am3d="http://schemas.microsoft.com/office/drawing/2017/model3d" xmlns:o="urn:schemas-microsoft-com:office:office" xmlns:oel="http://schemas.microsoft.com/office/2019/extlst" xmlns:r="http://schemas.openxmlformats.org/officeDocument/2006/relationships" xmlns:m="http://schemas.openxmlformats.org/officeDocument/2006/math" xmlns:v="urn:schemas-microsoft-com:vml" xmlns:wp14="http://schemas.microsoft.com/office/word/2010/wordprocessingDrawing" xmlns:wp="http://schemas.openxmlformats.org/drawingml/2006/wordprocessingDrawing" xmlns:w10="urn:schemas-microsoft-com:office:word" xmlns:w="http://schemas.openxmlformats.org/wordprocessingml/2006/main" xmlns:w14="http://schemas.microsoft.com/office/word/2010/wordml" xmlns:w15="http://schemas.microsoft.com/office/word/2012/wordml" xmlns:w16cex="http://schemas.microsoft.com/office/word/2018/wordml/cex" xmlns:w16cid="http://schemas.microsoft.com/office/word/2016/wordml/cid" xmlns:w16="http://schemas.microsoft.com/office/word/2018/wordml" xmlns:w16du="http://schemas.microsoft.com/office/word/2023/wordml/word16du" xmlns:w16sdtdh="http://schemas.microsoft.com/office/word/2020/wordml/sdtdatahash" xmlns:w16se="http://schemas.microsoft.com/office/word/2015/wordml/symex" xmlns:wpg="http://schemas.microsoft.com/office/word/2010/wordprocessingGroup" xmlns:wpi="http://schemas.microsoft.com/office/word/2010/wordprocessingInk" xmlns:wne="http://schemas.microsoft.com/office/word/2006/wordml" xmlns:wps="http://schemas.microsoft.com/office/word/2010/wordprocessingShape" mc:Ignorable="w14 w15 w16se w16cid w16 w16cex w16sdtdh wp14">
   <w:p>
     <w:pPr>
       <w:pStyle w:val="Koptekst"/>
@@ -3031,7 +3071,7 @@
 </file>
 
 <file path=word/header2.xml><?xml version="1.0" encoding="utf-8"?>
-<w:hdr xmlns:wpc="http://schemas.microsoft.com/office/word/2010/wordprocessingCanvas" xmlns:cx="http://schemas.microsoft.com/office/drawing/2014/chartex" xmlns:cx1="http://schemas.microsoft.com/office/drawing/2015/9/8/chartex" xmlns:cx2="http://schemas.microsoft.com/office/drawing/2015/10/21/chartex" xmlns:cx3="http://schemas.microsoft.com/office/drawing/2016/5/9/chartex" xmlns:cx4="http://schemas.microsoft.com/office/drawing/2016/5/10/chartex" xmlns:cx5="http://schemas.microsoft.com/office/drawing/2016/5/11/chartex" xmlns:cx6="http://schemas.microsoft.com/office/drawing/2016/5/12/chartex" xmlns:cx7="http://schemas.microsoft.com/office/drawing/2016/5/13/chartex" xmlns:cx8="http://schemas.microsoft.com/office/drawing/2016/5/14/chartex" xmlns:mc="http://schemas.openxmlformats.org/markup-compatibility/2006" xmlns:aink="http://schemas.microsoft.com/office/drawing/2016/ink" xmlns:am3d="http://schemas.microsoft.com/office/drawing/2017/model3d" xmlns:o="urn:schemas-microsoft-com:office:office" xmlns:oel="http://schemas.microsoft.com/office/2019/extlst" xmlns:r="http://schemas.openxmlformats.org/officeDocument/2006/relationships" xmlns:m="http://schemas.openxmlformats.org/officeDocument/2006/math" xmlns:v="urn:schemas-microsoft-com:vml" xmlns:wp14="http://schemas.microsoft.com/office/word/2010/wordprocessingDrawing" xmlns:wp="http://schemas.openxmlformats.org/drawingml/2006/wordprocessingDrawing" xmlns:w10="urn:schemas-microsoft-com:office:word" xmlns:w="http://schemas.openxmlformats.org/wordprocessingml/2006/main" xmlns:w14="http://schemas.microsoft.com/office/word/2010/wordml" xmlns:w15="http://schemas.microsoft.com/office/word/2012/wordml" xmlns:w16cex="http://schemas.microsoft.com/office/word/2018/wordml/cex" xmlns:w16cid="http://schemas.microsoft.com/office/word/2016/wordml/cid" xmlns:w16="http://schemas.microsoft.com/office/word/2018/wordml" xmlns:w16sdtdh="http://schemas.microsoft.com/office/word/2020/wordml/sdtdatahash" xmlns:w16se="http://schemas.microsoft.com/office/word/2015/wordml/symex" xmlns:wpg="http://schemas.microsoft.com/office/word/2010/wordprocessingGroup" xmlns:wpi="http://schemas.microsoft.com/office/word/2010/wordprocessingInk" xmlns:wne="http://schemas.microsoft.com/office/word/2006/wordml" xmlns:wps="http://schemas.microsoft.com/office/word/2010/wordprocessingShape" mc:Ignorable="w14 w15 w16se w16cid w16 w16cex w16sdtdh wp14">
+<w:hdr xmlns:wpc="http://schemas.microsoft.com/office/word/2010/wordprocessingCanvas" xmlns:cx="http://schemas.microsoft.com/office/drawing/2014/chartex" xmlns:cx1="http://schemas.microsoft.com/office/drawing/2015/9/8/chartex" xmlns:cx2="http://schemas.microsoft.com/office/drawing/2015/10/21/chartex" xmlns:cx3="http://schemas.microsoft.com/office/drawing/2016/5/9/chartex" xmlns:cx4="http://schemas.microsoft.com/office/drawing/2016/5/10/chartex" xmlns:cx5="http://schemas.microsoft.com/office/drawing/2016/5/11/chartex" xmlns:cx6="http://schemas.microsoft.com/office/drawing/2016/5/12/chartex" xmlns:cx7="http://schemas.microsoft.com/office/drawing/2016/5/13/chartex" xmlns:cx8="http://schemas.microsoft.com/office/drawing/2016/5/14/chartex" xmlns:mc="http://schemas.openxmlformats.org/markup-compatibility/2006" xmlns:aink="http://schemas.microsoft.com/office/drawing/2016/ink" xmlns:am3d="http://schemas.microsoft.com/office/drawing/2017/model3d" xmlns:o="urn:schemas-microsoft-com:office:office" xmlns:oel="http://schemas.microsoft.com/office/2019/extlst" xmlns:r="http://schemas.openxmlformats.org/officeDocument/2006/relationships" xmlns:m="http://schemas.openxmlformats.org/officeDocument/2006/math" xmlns:v="urn:schemas-microsoft-com:vml" xmlns:wp14="http://schemas.microsoft.com/office/word/2010/wordprocessingDrawing" xmlns:wp="http://schemas.openxmlformats.org/drawingml/2006/wordprocessingDrawing" xmlns:w10="urn:schemas-microsoft-com:office:word" xmlns:w="http://schemas.openxmlformats.org/wordprocessingml/2006/main" xmlns:w14="http://schemas.microsoft.com/office/word/2010/wordml" xmlns:w15="http://schemas.microsoft.com/office/word/2012/wordml" xmlns:w16cex="http://schemas.microsoft.com/office/word/2018/wordml/cex" xmlns:w16cid="http://schemas.microsoft.com/office/word/2016/wordml/cid" xmlns:w16="http://schemas.microsoft.com/office/word/2018/wordml" xmlns:w16du="http://schemas.microsoft.com/office/word/2023/wordml/word16du" xmlns:w16sdtdh="http://schemas.microsoft.com/office/word/2020/wordml/sdtdatahash" xmlns:w16se="http://schemas.microsoft.com/office/word/2015/wordml/symex" xmlns:wpg="http://schemas.microsoft.com/office/word/2010/wordprocessingGroup" xmlns:wpi="http://schemas.microsoft.com/office/word/2010/wordprocessingInk" xmlns:wne="http://schemas.microsoft.com/office/word/2006/wordml" xmlns:wps="http://schemas.microsoft.com/office/word/2010/wordprocessingShape" mc:Ignorable="w14 w15 w16se w16cid w16 w16cex w16sdtdh wp14">
   <w:p>
     <w:pPr>
       <w:pStyle w:val="Koptekst"/>
@@ -3108,7 +3148,7 @@
 </file>
 
 <file path=word/numbering.xml><?xml version="1.0" encoding="utf-8"?>
-<w:numbering xmlns:wpc="http://schemas.microsoft.com/office/word/2010/wordprocessingCanvas" xmlns:cx="http://schemas.microsoft.com/office/drawing/2014/chartex" xmlns:cx1="http://schemas.microsoft.com/office/drawing/2015/9/8/chartex" xmlns:cx2="http://schemas.microsoft.com/office/drawing/2015/10/21/chartex" xmlns:cx3="http://schemas.microsoft.com/office/drawing/2016/5/9/chartex" xmlns:cx4="http://schemas.microsoft.com/office/drawing/2016/5/10/chartex" xmlns:cx5="http://schemas.microsoft.com/office/drawing/2016/5/11/chartex" xmlns:cx6="http://schemas.microsoft.com/office/drawing/2016/5/12/chartex" xmlns:cx7="http://schemas.microsoft.com/office/drawing/2016/5/13/chartex" xmlns:cx8="http://schemas.microsoft.com/office/drawing/2016/5/14/chartex" xmlns:mc="http://schemas.openxmlformats.org/markup-compatibility/2006" xmlns:aink="http://schemas.microsoft.com/office/drawing/2016/ink" xmlns:am3d="http://schemas.microsoft.com/office/drawing/2017/model3d" xmlns:o="urn:schemas-microsoft-com:office:office" xmlns:oel="http://schemas.microsoft.com/office/2019/extlst" xmlns:r="http://schemas.openxmlformats.org/officeDocument/2006/relationships" xmlns:m="http://schemas.openxmlformats.org/officeDocument/2006/math" xmlns:v="urn:schemas-microsoft-com:vml" xmlns:wp14="http://schemas.microsoft.com/office/word/2010/wordprocessingDrawing" xmlns:wp="http://schemas.openxmlformats.org/drawingml/2006/wordprocessingDrawing" xmlns:w10="urn:schemas-microsoft-com:office:word" xmlns:w="http://schemas.openxmlformats.org/wordprocessingml/2006/main" xmlns:w14="http://schemas.microsoft.com/office/word/2010/wordml" xmlns:w15="http://schemas.microsoft.com/office/word/2012/wordml" xmlns:w16cex="http://schemas.microsoft.com/office/word/2018/wordml/cex" xmlns:w16cid="http://schemas.microsoft.com/office/word/2016/wordml/cid" xmlns:w16="http://schemas.microsoft.com/office/word/2018/wordml" xmlns:w16sdtdh="http://schemas.microsoft.com/office/word/2020/wordml/sdtdatahash" xmlns:w16se="http://schemas.microsoft.com/office/word/2015/wordml/symex" xmlns:wpg="http://schemas.microsoft.com/office/word/2010/wordprocessingGroup" xmlns:wpi="http://schemas.microsoft.com/office/word/2010/wordprocessingInk" xmlns:wne="http://schemas.microsoft.com/office/word/2006/wordml" xmlns:wps="http://schemas.microsoft.com/office/word/2010/wordprocessingShape" mc:Ignorable="w14 w15 w16se w16cid w16 w16cex w16sdtdh wp14">
+<w:numbering xmlns:wpc="http://schemas.microsoft.com/office/word/2010/wordprocessingCanvas" xmlns:cx="http://schemas.microsoft.com/office/drawing/2014/chartex" xmlns:cx1="http://schemas.microsoft.com/office/drawing/2015/9/8/chartex" xmlns:cx2="http://schemas.microsoft.com/office/drawing/2015/10/21/chartex" xmlns:cx3="http://schemas.microsoft.com/office/drawing/2016/5/9/chartex" xmlns:cx4="http://schemas.microsoft.com/office/drawing/2016/5/10/chartex" xmlns:cx5="http://schemas.microsoft.com/office/drawing/2016/5/11/chartex" xmlns:cx6="http://schemas.microsoft.com/office/drawing/2016/5/12/chartex" xmlns:cx7="http://schemas.microsoft.com/office/drawing/2016/5/13/chartex" xmlns:cx8="http://schemas.microsoft.com/office/drawing/2016/5/14/chartex" xmlns:mc="http://schemas.openxmlformats.org/markup-compatibility/2006" xmlns:aink="http://schemas.microsoft.com/office/drawing/2016/ink" xmlns:am3d="http://schemas.microsoft.com/office/drawing/2017/model3d" xmlns:o="urn:schemas-microsoft-com:office:office" xmlns:oel="http://schemas.microsoft.com/office/2019/extlst" xmlns:r="http://schemas.openxmlformats.org/officeDocument/2006/relationships" xmlns:m="http://schemas.openxmlformats.org/officeDocument/2006/math" xmlns:v="urn:schemas-microsoft-com:vml" xmlns:wp14="http://schemas.microsoft.com/office/word/2010/wordprocessingDrawing" xmlns:wp="http://schemas.openxmlformats.org/drawingml/2006/wordprocessingDrawing" xmlns:w10="urn:schemas-microsoft-com:office:word" xmlns:w="http://schemas.openxmlformats.org/wordprocessingml/2006/main" xmlns:w14="http://schemas.microsoft.com/office/word/2010/wordml" xmlns:w15="http://schemas.microsoft.com/office/word/2012/wordml" xmlns:w16cex="http://schemas.microsoft.com/office/word/2018/wordml/cex" xmlns:w16cid="http://schemas.microsoft.com/office/word/2016/wordml/cid" xmlns:w16="http://schemas.microsoft.com/office/word/2018/wordml" xmlns:w16du="http://schemas.microsoft.com/office/word/2023/wordml/word16du" xmlns:w16sdtdh="http://schemas.microsoft.com/office/word/2020/wordml/sdtdatahash" xmlns:w16se="http://schemas.microsoft.com/office/word/2015/wordml/symex" xmlns:wpg="http://schemas.microsoft.com/office/word/2010/wordprocessingGroup" xmlns:wpi="http://schemas.microsoft.com/office/word/2010/wordprocessingInk" xmlns:wne="http://schemas.microsoft.com/office/word/2006/wordml" xmlns:wps="http://schemas.microsoft.com/office/word/2010/wordprocessingShape" mc:Ignorable="w14 w15 w16se w16cid w16 w16cex w16sdtdh wp14">
   <w:abstractNum w:abstractNumId="0" w15:restartNumberingAfterBreak="0">
     <w:nsid w:val="054F59D1"/>
     <w:multiLevelType w:val="hybridMultilevel"/>
@@ -8903,7 +8943,7 @@
 </file>
 
 <file path=word/glossary/document.xml><?xml version="1.0" encoding="utf-8"?>
-<w:glossaryDocument xmlns:wpc="http://schemas.microsoft.com/office/word/2010/wordprocessingCanvas" xmlns:cx="http://schemas.microsoft.com/office/drawing/2014/chartex" xmlns:cx1="http://schemas.microsoft.com/office/drawing/2015/9/8/chartex" xmlns:cx2="http://schemas.microsoft.com/office/drawing/2015/10/21/chartex" xmlns:cx3="http://schemas.microsoft.com/office/drawing/2016/5/9/chartex" xmlns:cx4="http://schemas.microsoft.com/office/drawing/2016/5/10/chartex" xmlns:cx5="http://schemas.microsoft.com/office/drawing/2016/5/11/chartex" xmlns:cx6="http://schemas.microsoft.com/office/drawing/2016/5/12/chartex" xmlns:cx7="http://schemas.microsoft.com/office/drawing/2016/5/13/chartex" xmlns:cx8="http://schemas.microsoft.com/office/drawing/2016/5/14/chartex" xmlns:mc="http://schemas.openxmlformats.org/markup-compatibility/2006" xmlns:aink="http://schemas.microsoft.com/office/drawing/2016/ink" xmlns:am3d="http://schemas.microsoft.com/office/drawing/2017/model3d" xmlns:o="urn:schemas-microsoft-com:office:office" xmlns:oel="http://schemas.microsoft.com/office/2019/extlst" xmlns:r="http://schemas.openxmlformats.org/officeDocument/2006/relationships" xmlns:m="http://schemas.openxmlformats.org/officeDocument/2006/math" xmlns:v="urn:schemas-microsoft-com:vml" xmlns:wp14="http://schemas.microsoft.com/office/word/2010/wordprocessingDrawing" xmlns:wp="http://schemas.openxmlformats.org/drawingml/2006/wordprocessingDrawing" xmlns:w10="urn:schemas-microsoft-com:office:word" xmlns:w="http://schemas.openxmlformats.org/wordprocessingml/2006/main" xmlns:w14="http://schemas.microsoft.com/office/word/2010/wordml" xmlns:w15="http://schemas.microsoft.com/office/word/2012/wordml" xmlns:w16cex="http://schemas.microsoft.com/office/word/2018/wordml/cex" xmlns:w16cid="http://schemas.microsoft.com/office/word/2016/wordml/cid" xmlns:w16="http://schemas.microsoft.com/office/word/2018/wordml" xmlns:w16sdtdh="http://schemas.microsoft.com/office/word/2020/wordml/sdtdatahash" xmlns:w16se="http://schemas.microsoft.com/office/word/2015/wordml/symex" xmlns:wpg="http://schemas.microsoft.com/office/word/2010/wordprocessingGroup" xmlns:wpi="http://schemas.microsoft.com/office/word/2010/wordprocessingInk" xmlns:wne="http://schemas.microsoft.com/office/word/2006/wordml" xmlns:wps="http://schemas.microsoft.com/office/word/2010/wordprocessingShape" mc:Ignorable="w14 w15 w16se w16cid w16 w16cex w16sdtdh wp14">
+<w:glossaryDocument xmlns:wpc="http://schemas.microsoft.com/office/word/2010/wordprocessingCanvas" xmlns:cx="http://schemas.microsoft.com/office/drawing/2014/chartex" xmlns:cx1="http://schemas.microsoft.com/office/drawing/2015/9/8/chartex" xmlns:cx2="http://schemas.microsoft.com/office/drawing/2015/10/21/chartex" xmlns:cx3="http://schemas.microsoft.com/office/drawing/2016/5/9/chartex" xmlns:cx4="http://schemas.microsoft.com/office/drawing/2016/5/10/chartex" xmlns:cx5="http://schemas.microsoft.com/office/drawing/2016/5/11/chartex" xmlns:cx6="http://schemas.microsoft.com/office/drawing/2016/5/12/chartex" xmlns:cx7="http://schemas.microsoft.com/office/drawing/2016/5/13/chartex" xmlns:cx8="http://schemas.microsoft.com/office/drawing/2016/5/14/chartex" xmlns:mc="http://schemas.openxmlformats.org/markup-compatibility/2006" xmlns:aink="http://schemas.microsoft.com/office/drawing/2016/ink" xmlns:am3d="http://schemas.microsoft.com/office/drawing/2017/model3d" xmlns:o="urn:schemas-microsoft-com:office:office" xmlns:oel="http://schemas.microsoft.com/office/2019/extlst" xmlns:r="http://schemas.openxmlformats.org/officeDocument/2006/relationships" xmlns:m="http://schemas.openxmlformats.org/officeDocument/2006/math" xmlns:v="urn:schemas-microsoft-com:vml" xmlns:wp14="http://schemas.microsoft.com/office/word/2010/wordprocessingDrawing" xmlns:wp="http://schemas.openxmlformats.org/drawingml/2006/wordprocessingDrawing" xmlns:w10="urn:schemas-microsoft-com:office:word" xmlns:w="http://schemas.openxmlformats.org/wordprocessingml/2006/main" xmlns:w14="http://schemas.microsoft.com/office/word/2010/wordml" xmlns:w15="http://schemas.microsoft.com/office/word/2012/wordml" xmlns:w16cex="http://schemas.microsoft.com/office/word/2018/wordml/cex" xmlns:w16cid="http://schemas.microsoft.com/office/word/2016/wordml/cid" xmlns:w16="http://schemas.microsoft.com/office/word/2018/wordml" xmlns:w16du="http://schemas.microsoft.com/office/word/2023/wordml/word16du" xmlns:w16sdtdh="http://schemas.microsoft.com/office/word/2020/wordml/sdtdatahash" xmlns:w16se="http://schemas.microsoft.com/office/word/2015/wordml/symex" xmlns:wpg="http://schemas.microsoft.com/office/word/2010/wordprocessingGroup" xmlns:wpi="http://schemas.microsoft.com/office/word/2010/wordprocessingInk" xmlns:wne="http://schemas.microsoft.com/office/word/2006/wordml" xmlns:wps="http://schemas.microsoft.com/office/word/2010/wordprocessingShape" mc:Ignorable="w14 w15 w16se w16cid w16 w16cex w16sdtdh wp14">
   <w:docParts>
     <w:docPart>
       <w:docPartPr>
@@ -9791,10 +9831,6 @@
 </file>
 
 <file path=customXml/item1.xml><?xml version="1.0" encoding="utf-8"?>
-<b:Sources xmlns:b="http://schemas.openxmlformats.org/officeDocument/2006/bibliography" xmlns="http://schemas.openxmlformats.org/officeDocument/2006/bibliography" SelectedStyle="\APA.XSL" StyleName="APA"/>
-</file>
-
-<file path=customXml/item2.xml><?xml version="1.0" encoding="utf-8"?>
 <ct:contentTypeSchema xmlns:ct="http://schemas.microsoft.com/office/2006/metadata/contentType" xmlns:ma="http://schemas.microsoft.com/office/2006/metadata/properties/metaAttributes" ct:_="" ma:_="" ma:contentTypeName="Document" ma:contentTypeID="0x010100EC2F658523339945865356E6E5BB497A" ma:contentTypeVersion="9" ma:contentTypeDescription="Een nieuw document maken." ma:contentTypeScope="" ma:versionID="a2671e117779d91fe522a8a75dc9238f">
   <xsd:schema xmlns:xsd="http://www.w3.org/2001/XMLSchema" xmlns:xs="http://www.w3.org/2001/XMLSchema" xmlns:p="http://schemas.microsoft.com/office/2006/metadata/properties" xmlns:ns2="bebfbb31-f241-4af5-9f5c-754a7d553c11" targetNamespace="http://schemas.microsoft.com/office/2006/metadata/properties" ma:root="true" ma:fieldsID="e0081c2c65e354e1648e981ebe586d82" ns2:_="">
     <xsd:import namespace="bebfbb31-f241-4af5-9f5c-754a7d553c11"/>
@@ -9968,16 +10004,11 @@
 </ct:contentTypeSchema>
 </file>
 
-<file path=customXml/item3.xml><?xml version="1.0" encoding="utf-8"?>
-<?mso-contentType ?>
-<FormTemplates xmlns="http://schemas.microsoft.com/sharepoint/v3/contenttype/forms">
-  <Display>DocumentLibraryForm</Display>
-  <Edit>DocumentLibraryForm</Edit>
-  <New>DocumentLibraryForm</New>
-</FormTemplates>
+<file path=customXml/item2.xml><?xml version="1.0" encoding="utf-8"?>
+<b:Sources xmlns:b="http://schemas.openxmlformats.org/officeDocument/2006/bibliography" xmlns="http://schemas.openxmlformats.org/officeDocument/2006/bibliography" SelectedStyle="\APA.XSL" StyleName="APA"/>
 </file>
 
-<file path=customXml/item4.xml><?xml version="1.0" encoding="utf-8"?>
+<file path=customXml/item3.xml><?xml version="1.0" encoding="utf-8"?>
 <p:properties xmlns:p="http://schemas.microsoft.com/office/2006/metadata/properties" xmlns:xsi="http://www.w3.org/2001/XMLSchema-instance" xmlns:pc="http://schemas.microsoft.com/office/infopath/2007/PartnerControls">
   <documentManagement>
     <lcf76f155ced4ddcb4097134ff3c332f xmlns="bebfbb31-f241-4af5-9f5c-754a7d553c11">
@@ -9987,15 +10018,16 @@
 </p:properties>
 </file>
 
-<file path=customXml/itemProps1.xml><?xml version="1.0" encoding="utf-8"?>
-<ds:datastoreItem xmlns:ds="http://schemas.openxmlformats.org/officeDocument/2006/customXml" ds:itemID="{6B266180-4566-410F-A1BB-71DDB42E2D71}">
-  <ds:schemaRefs>
-    <ds:schemaRef ds:uri="http://schemas.openxmlformats.org/officeDocument/2006/bibliography"/>
-  </ds:schemaRefs>
-</ds:datastoreItem>
+<file path=customXml/item4.xml><?xml version="1.0" encoding="utf-8"?>
+<?mso-contentType ?>
+<FormTemplates xmlns="http://schemas.microsoft.com/sharepoint/v3/contenttype/forms">
+  <Display>DocumentLibraryForm</Display>
+  <Edit>DocumentLibraryForm</Edit>
+  <New>DocumentLibraryForm</New>
+</FormTemplates>
 </file>
 
-<file path=customXml/itemProps2.xml><?xml version="1.0" encoding="utf-8"?>
+<file path=customXml/itemProps1.xml><?xml version="1.0" encoding="utf-8"?>
 <ds:datastoreItem xmlns:ds="http://schemas.openxmlformats.org/officeDocument/2006/customXml" ds:itemID="{83CAEE10-1CCB-4A20-87B1-E853F70F86A5}">
   <ds:schemaRefs>
     <ds:schemaRef ds:uri="http://schemas.microsoft.com/office/2006/metadata/contentType"/>
@@ -10013,15 +10045,15 @@
 </ds:datastoreItem>
 </file>
 
-<file path=customXml/itemProps3.xml><?xml version="1.0" encoding="utf-8"?>
-<ds:datastoreItem xmlns:ds="http://schemas.openxmlformats.org/officeDocument/2006/customXml" ds:itemID="{7EC1CE9A-95EB-4C18-A197-7BD2FD4567F5}">
+<file path=customXml/itemProps2.xml><?xml version="1.0" encoding="utf-8"?>
+<ds:datastoreItem xmlns:ds="http://schemas.openxmlformats.org/officeDocument/2006/customXml" ds:itemID="{6B266180-4566-410F-A1BB-71DDB42E2D71}">
   <ds:schemaRefs>
-    <ds:schemaRef ds:uri="http://schemas.microsoft.com/sharepoint/v3/contenttype/forms"/>
+    <ds:schemaRef ds:uri="http://schemas.openxmlformats.org/officeDocument/2006/bibliography"/>
   </ds:schemaRefs>
 </ds:datastoreItem>
 </file>
 
-<file path=customXml/itemProps4.xml><?xml version="1.0" encoding="utf-8"?>
+<file path=customXml/itemProps3.xml><?xml version="1.0" encoding="utf-8"?>
 <ds:datastoreItem xmlns:ds="http://schemas.openxmlformats.org/officeDocument/2006/customXml" ds:itemID="{3A307493-747D-4D29-947A-117E0FC1FAEC}">
   <ds:schemaRefs>
     <ds:schemaRef ds:uri="http://schemas.microsoft.com/office/2006/metadata/properties"/>
@@ -10029,4 +10061,12 @@
     <ds:schemaRef ds:uri="bebfbb31-f241-4af5-9f5c-754a7d553c11"/>
   </ds:schemaRefs>
 </ds:datastoreItem>
+</file>
+
+<file path=customXml/itemProps4.xml><?xml version="1.0" encoding="utf-8"?>
+<ds:datastoreItem xmlns:ds="http://schemas.openxmlformats.org/officeDocument/2006/customXml" ds:itemID="{7EC1CE9A-95EB-4C18-A197-7BD2FD4567F5}">
+  <ds:schemaRefs>
+    <ds:schemaRef ds:uri="http://schemas.microsoft.com/sharepoint/v3/contenttype/forms"/>
+  </ds:schemaRefs>
+</ds:datastoreItem>
 </file>
</xml_diff>